<commit_message>
Update Login Sequence Diagram and Homepage
Update Login Sequence Diagram  to use instance id and Homepage for bug fixes (pending)
</commit_message>
<xml_diff>
--- a/FYP documentation/SRS_LocAdoc_V2.docx
+++ b/FYP documentation/SRS_LocAdoc_V2.docx
@@ -1,6 +1,6 @@
 
 <file path=word/document.xml><?xml version="1.0" encoding="utf-8"?>
-<w:document xmlns:wpc="http://schemas.microsoft.com/office/word/2010/wordprocessingCanvas" xmlns:cx="http://schemas.microsoft.com/office/drawing/2014/chartex" xmlns:cx1="http://schemas.microsoft.com/office/drawing/2015/9/8/chartex" xmlns:cx2="http://schemas.microsoft.com/office/drawing/2015/10/21/chartex" xmlns:cx3="http://schemas.microsoft.com/office/drawing/2016/5/9/chartex" xmlns:cx4="http://schemas.microsoft.com/office/drawing/2016/5/10/chartex" xmlns:cx5="http://schemas.microsoft.com/office/drawing/2016/5/11/chartex" xmlns:cx6="http://schemas.microsoft.com/office/drawing/2016/5/12/chartex" xmlns:cx7="http://schemas.microsoft.com/office/drawing/2016/5/13/chartex" xmlns:cx8="http://schemas.microsoft.com/office/drawing/2016/5/14/chartex" xmlns:mc="http://schemas.openxmlformats.org/markup-compatibility/2006" xmlns:aink="http://schemas.microsoft.com/office/drawing/2016/ink" xmlns:am3d="http://schemas.microsoft.com/office/drawing/2017/model3d" xmlns:o="urn:schemas-microsoft-com:office:office" xmlns:r="http://schemas.openxmlformats.org/officeDocument/2006/relationships" xmlns:m="http://schemas.openxmlformats.org/officeDocument/2006/math" xmlns:v="urn:schemas-microsoft-com:vml" xmlns:wp14="http://schemas.microsoft.com/office/word/2010/wordprocessingDrawing" xmlns:wp="http://schemas.openxmlformats.org/drawingml/2006/wordprocessingDrawing" xmlns:w10="urn:schemas-microsoft-com:office:word" xmlns:w="http://schemas.openxmlformats.org/wordprocessingml/2006/main" xmlns:w14="http://schemas.microsoft.com/office/word/2010/wordml" xmlns:w15="http://schemas.microsoft.com/office/word/2012/wordml" xmlns:w16cid="http://schemas.microsoft.com/office/word/2016/wordml/cid" xmlns:w16se="http://schemas.microsoft.com/office/word/2015/wordml/symex" xmlns:wpg="http://schemas.microsoft.com/office/word/2010/wordprocessingGroup" xmlns:wpi="http://schemas.microsoft.com/office/word/2010/wordprocessingInk" xmlns:wne="http://schemas.microsoft.com/office/word/2006/wordml" xmlns:wps="http://schemas.microsoft.com/office/word/2010/wordprocessingShape" mc:Ignorable="w14 w15 w16se w16cid wp14">
+<w:document xmlns:wpc="http://schemas.microsoft.com/office/word/2010/wordprocessingCanvas" xmlns:mc="http://schemas.openxmlformats.org/markup-compatibility/2006" xmlns:o="urn:schemas-microsoft-com:office:office" xmlns:r="http://schemas.openxmlformats.org/officeDocument/2006/relationships" xmlns:m="http://schemas.openxmlformats.org/officeDocument/2006/math" xmlns:v="urn:schemas-microsoft-com:vml" xmlns:wp14="http://schemas.microsoft.com/office/word/2010/wordprocessingDrawing" xmlns:wp="http://schemas.openxmlformats.org/drawingml/2006/wordprocessingDrawing" xmlns:w10="urn:schemas-microsoft-com:office:word" xmlns:w="http://schemas.openxmlformats.org/wordprocessingml/2006/main" xmlns:w14="http://schemas.microsoft.com/office/word/2010/wordml" xmlns:w15="http://schemas.microsoft.com/office/word/2012/wordml" xmlns:wpg="http://schemas.microsoft.com/office/word/2010/wordprocessingGroup" xmlns:wpi="http://schemas.microsoft.com/office/word/2010/wordprocessingInk" xmlns:wne="http://schemas.microsoft.com/office/word/2006/wordml" xmlns:wps="http://schemas.microsoft.com/office/word/2010/wordprocessingShape" mc:Ignorable="w14 w15 wp14">
   <w:body>
     <w:p>
       <w:bookmarkStart w:id="0" w:name="_Hlk490828599"/>
@@ -25,7 +25,6 @@
       <w:r>
         <w:rPr>
           <w:noProof/>
-          <w:lang w:eastAsia="ko-KR"/>
         </w:rPr>
         <mc:AlternateContent>
           <mc:Choice Requires="wpg">
@@ -142,7 +141,7 @@
               </wp:anchor>
             </w:drawing>
           </mc:Choice>
-          <mc:Fallback>
+          <mc:Fallback xmlns:w16se="http://schemas.microsoft.com/office/word/2015/wordml/symex" xmlns:w16cid="http://schemas.microsoft.com/office/word/2016/wordml/cid" xmlns:am3d="http://schemas.microsoft.com/office/drawing/2017/model3d" xmlns:aink="http://schemas.microsoft.com/office/drawing/2016/ink" xmlns:cx8="http://schemas.microsoft.com/office/drawing/2016/5/14/chartex" xmlns:cx7="http://schemas.microsoft.com/office/drawing/2016/5/13/chartex" xmlns:cx6="http://schemas.microsoft.com/office/drawing/2016/5/12/chartex" xmlns:cx5="http://schemas.microsoft.com/office/drawing/2016/5/11/chartex" xmlns:cx4="http://schemas.microsoft.com/office/drawing/2016/5/10/chartex" xmlns:cx3="http://schemas.microsoft.com/office/drawing/2016/5/9/chartex" xmlns:cx2="http://schemas.microsoft.com/office/drawing/2015/10/21/chartex" xmlns:cx1="http://schemas.microsoft.com/office/drawing/2015/9/8/chartex" xmlns:cx="http://schemas.microsoft.com/office/drawing/2014/chartex">
             <w:pict>
               <v:group w14:anchorId="3E915F9D" id="Group 114" o:spid="_x0000_s1026" style="position:absolute;margin-left:27.55pt;margin-top:36pt;width:17.75pt;height:719.95pt;z-index:251654144;mso-width-percent:29;mso-height-percent:909;mso-position-horizontal-relative:page;mso-position-vertical-relative:page;mso-width-percent:29;mso-height-percent:909" coordsize="2286,91440" o:gfxdata="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">
                 <v:rect id="Rectangle 115" o:spid="_x0000_s1027" style="position:absolute;width:2286;height:87820;visibility:visible;mso-wrap-style:square;v-text-anchor:middle" o:gfxdata="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" filled="f" stroked="f" strokeweight="1pt"/>
@@ -162,7 +161,6 @@
       <w:r>
         <w:rPr>
           <w:noProof/>
-          <w:lang w:eastAsia="ko-KR"/>
         </w:rPr>
         <mc:AlternateContent>
           <mc:Choice Requires="wps">
@@ -355,7 +353,6 @@
       <w:r>
         <w:rPr>
           <w:noProof/>
-          <w:lang w:eastAsia="ko-KR"/>
         </w:rPr>
         <mc:AlternateContent>
           <mc:Choice Requires="wps">
@@ -503,7 +500,6 @@
       <w:r>
         <w:rPr>
           <w:noProof/>
-          <w:lang w:eastAsia="ko-KR"/>
         </w:rPr>
         <w:drawing>
           <wp:anchor distT="0" distB="0" distL="114300" distR="114300" simplePos="0" relativeHeight="251662336" behindDoc="0" locked="0" layoutInCell="1" allowOverlap="1">
@@ -577,7 +573,6 @@
       <w:r>
         <w:rPr>
           <w:noProof/>
-          <w:lang w:eastAsia="ko-KR"/>
         </w:rPr>
         <mc:AlternateContent>
           <mc:Choice Requires="wps">
@@ -799,7 +794,6 @@
       <w:r>
         <w:rPr>
           <w:noProof/>
-          <w:lang w:eastAsia="ko-KR"/>
         </w:rPr>
         <mc:AlternateContent>
           <mc:Choice Requires="wps">
@@ -936,7 +930,6 @@
       <w:r>
         <w:rPr>
           <w:noProof/>
-          <w:lang w:eastAsia="ko-KR"/>
         </w:rPr>
         <mc:AlternateContent>
           <mc:Choice Requires="wps">
@@ -1090,7 +1083,6 @@
       <w:r>
         <w:rPr>
           <w:noProof/>
-          <w:lang w:eastAsia="ko-KR"/>
         </w:rPr>
         <mc:AlternateContent>
           <mc:Choice Requires="wps">
@@ -1290,7 +1282,6 @@
       <w:r>
         <w:rPr>
           <w:noProof/>
-          <w:lang w:eastAsia="ko-KR"/>
         </w:rPr>
         <mc:AlternateContent>
           <mc:Choice Requires="wps">
@@ -7663,23 +7654,13 @@
           <w:szCs w:val="24"/>
         </w:rPr>
       </w:pPr>
-      <w:proofErr w:type="gramStart"/>
-      <w:r>
-        <w:rPr>
-          <w:rFonts w:asciiTheme="minorHAnsi" w:hAnsiTheme="minorHAnsi" w:cstheme="minorHAnsi"/>
-          <w:sz w:val="24"/>
-          <w:szCs w:val="24"/>
-        </w:rPr>
-        <w:t>Font :</w:t>
-      </w:r>
-      <w:proofErr w:type="gramEnd"/>
-      <w:r>
-        <w:rPr>
-          <w:rFonts w:asciiTheme="minorHAnsi" w:hAnsiTheme="minorHAnsi" w:cstheme="minorHAnsi"/>
-          <w:sz w:val="24"/>
-          <w:szCs w:val="24"/>
-        </w:rPr>
-        <w:t xml:space="preserve"> Calibri Light</w:t>
+      <w:r>
+        <w:rPr>
+          <w:rFonts w:asciiTheme="minorHAnsi" w:hAnsiTheme="minorHAnsi" w:cstheme="minorHAnsi"/>
+          <w:sz w:val="24"/>
+          <w:szCs w:val="24"/>
+        </w:rPr>
+        <w:t>Font : Calibri Light</w:t>
       </w:r>
     </w:p>
     <w:p>
@@ -7700,23 +7681,13 @@
           <w:szCs w:val="24"/>
         </w:rPr>
       </w:pPr>
-      <w:proofErr w:type="gramStart"/>
-      <w:r>
-        <w:rPr>
-          <w:rFonts w:asciiTheme="minorHAnsi" w:hAnsiTheme="minorHAnsi" w:cstheme="minorHAnsi"/>
-          <w:sz w:val="24"/>
-          <w:szCs w:val="24"/>
-        </w:rPr>
-        <w:t>Face :</w:t>
-      </w:r>
-      <w:proofErr w:type="gramEnd"/>
-      <w:r>
-        <w:rPr>
-          <w:rFonts w:asciiTheme="minorHAnsi" w:hAnsiTheme="minorHAnsi" w:cstheme="minorHAnsi"/>
-          <w:sz w:val="24"/>
-          <w:szCs w:val="24"/>
-        </w:rPr>
-        <w:t xml:space="preserve"> Bold</w:t>
+      <w:r>
+        <w:rPr>
+          <w:rFonts w:asciiTheme="minorHAnsi" w:hAnsiTheme="minorHAnsi" w:cstheme="minorHAnsi"/>
+          <w:sz w:val="24"/>
+          <w:szCs w:val="24"/>
+        </w:rPr>
+        <w:t>Face : Bold</w:t>
       </w:r>
     </w:p>
     <w:p>
@@ -7737,23 +7708,13 @@
           <w:szCs w:val="24"/>
         </w:rPr>
       </w:pPr>
-      <w:proofErr w:type="gramStart"/>
-      <w:r>
-        <w:rPr>
-          <w:rFonts w:asciiTheme="minorHAnsi" w:hAnsiTheme="minorHAnsi" w:cstheme="minorHAnsi"/>
-          <w:sz w:val="24"/>
-          <w:szCs w:val="24"/>
-        </w:rPr>
-        <w:t>Size :</w:t>
-      </w:r>
-      <w:proofErr w:type="gramEnd"/>
-      <w:r>
-        <w:rPr>
-          <w:rFonts w:asciiTheme="minorHAnsi" w:hAnsiTheme="minorHAnsi" w:cstheme="minorHAnsi"/>
-          <w:sz w:val="24"/>
-          <w:szCs w:val="24"/>
-        </w:rPr>
-        <w:t xml:space="preserve"> 16</w:t>
+      <w:r>
+        <w:rPr>
+          <w:rFonts w:asciiTheme="minorHAnsi" w:hAnsiTheme="minorHAnsi" w:cstheme="minorHAnsi"/>
+          <w:sz w:val="24"/>
+          <w:szCs w:val="24"/>
+        </w:rPr>
+        <w:t>Size : 16</w:t>
       </w:r>
     </w:p>
     <w:p>
@@ -7812,23 +7773,13 @@
           <w:szCs w:val="24"/>
         </w:rPr>
       </w:pPr>
-      <w:proofErr w:type="gramStart"/>
-      <w:r>
-        <w:rPr>
-          <w:rFonts w:asciiTheme="minorHAnsi" w:hAnsiTheme="minorHAnsi" w:cstheme="minorHAnsi"/>
-          <w:sz w:val="24"/>
-          <w:szCs w:val="24"/>
-        </w:rPr>
-        <w:t>Font :</w:t>
-      </w:r>
-      <w:proofErr w:type="gramEnd"/>
-      <w:r>
-        <w:rPr>
-          <w:rFonts w:asciiTheme="minorHAnsi" w:hAnsiTheme="minorHAnsi" w:cstheme="minorHAnsi"/>
-          <w:sz w:val="24"/>
-          <w:szCs w:val="24"/>
-        </w:rPr>
-        <w:t xml:space="preserve"> </w:t>
+      <w:r>
+        <w:rPr>
+          <w:rFonts w:asciiTheme="minorHAnsi" w:hAnsiTheme="minorHAnsi" w:cstheme="minorHAnsi"/>
+          <w:sz w:val="24"/>
+          <w:szCs w:val="24"/>
+        </w:rPr>
+        <w:t xml:space="preserve">Font : </w:t>
       </w:r>
       <w:r>
         <w:rPr>
@@ -7857,23 +7808,13 @@
           <w:szCs w:val="24"/>
         </w:rPr>
       </w:pPr>
-      <w:proofErr w:type="gramStart"/>
-      <w:r>
-        <w:rPr>
-          <w:rFonts w:asciiTheme="minorHAnsi" w:hAnsiTheme="minorHAnsi" w:cstheme="minorHAnsi"/>
-          <w:sz w:val="24"/>
-          <w:szCs w:val="24"/>
-        </w:rPr>
-        <w:t>Face :</w:t>
-      </w:r>
-      <w:proofErr w:type="gramEnd"/>
-      <w:r>
-        <w:rPr>
-          <w:rFonts w:asciiTheme="minorHAnsi" w:hAnsiTheme="minorHAnsi" w:cstheme="minorHAnsi"/>
-          <w:sz w:val="24"/>
-          <w:szCs w:val="24"/>
-        </w:rPr>
-        <w:t xml:space="preserve"> Bold</w:t>
+      <w:r>
+        <w:rPr>
+          <w:rFonts w:asciiTheme="minorHAnsi" w:hAnsiTheme="minorHAnsi" w:cstheme="minorHAnsi"/>
+          <w:sz w:val="24"/>
+          <w:szCs w:val="24"/>
+        </w:rPr>
+        <w:t>Face : Bold</w:t>
       </w:r>
     </w:p>
     <w:p>
@@ -7894,23 +7835,13 @@
           <w:szCs w:val="24"/>
         </w:rPr>
       </w:pPr>
-      <w:proofErr w:type="gramStart"/>
-      <w:r>
-        <w:rPr>
-          <w:rFonts w:asciiTheme="minorHAnsi" w:hAnsiTheme="minorHAnsi" w:cstheme="minorHAnsi"/>
-          <w:sz w:val="24"/>
-          <w:szCs w:val="24"/>
-        </w:rPr>
-        <w:t>Size :</w:t>
-      </w:r>
-      <w:proofErr w:type="gramEnd"/>
-      <w:r>
-        <w:rPr>
-          <w:rFonts w:asciiTheme="minorHAnsi" w:hAnsiTheme="minorHAnsi" w:cstheme="minorHAnsi"/>
-          <w:sz w:val="24"/>
-          <w:szCs w:val="24"/>
-        </w:rPr>
-        <w:t xml:space="preserve"> 14</w:t>
+      <w:r>
+        <w:rPr>
+          <w:rFonts w:asciiTheme="minorHAnsi" w:hAnsiTheme="minorHAnsi" w:cstheme="minorHAnsi"/>
+          <w:sz w:val="24"/>
+          <w:szCs w:val="24"/>
+        </w:rPr>
+        <w:t>Size : 14</w:t>
       </w:r>
     </w:p>
     <w:p>
@@ -7969,23 +7900,13 @@
           <w:szCs w:val="24"/>
         </w:rPr>
       </w:pPr>
-      <w:proofErr w:type="gramStart"/>
-      <w:r>
-        <w:rPr>
-          <w:rFonts w:asciiTheme="minorHAnsi" w:hAnsiTheme="minorHAnsi" w:cstheme="minorHAnsi"/>
-          <w:sz w:val="24"/>
-          <w:szCs w:val="24"/>
-        </w:rPr>
-        <w:t>Font :</w:t>
-      </w:r>
-      <w:proofErr w:type="gramEnd"/>
-      <w:r>
-        <w:rPr>
-          <w:rFonts w:asciiTheme="minorHAnsi" w:hAnsiTheme="minorHAnsi" w:cstheme="minorHAnsi"/>
-          <w:sz w:val="24"/>
-          <w:szCs w:val="24"/>
-        </w:rPr>
-        <w:t xml:space="preserve"> </w:t>
+      <w:r>
+        <w:rPr>
+          <w:rFonts w:asciiTheme="minorHAnsi" w:hAnsiTheme="minorHAnsi" w:cstheme="minorHAnsi"/>
+          <w:sz w:val="24"/>
+          <w:szCs w:val="24"/>
+        </w:rPr>
+        <w:t xml:space="preserve">Font : </w:t>
       </w:r>
       <w:r>
         <w:rPr>
@@ -8014,23 +7935,13 @@
           <w:szCs w:val="24"/>
         </w:rPr>
       </w:pPr>
-      <w:proofErr w:type="gramStart"/>
-      <w:r>
-        <w:rPr>
-          <w:rFonts w:asciiTheme="minorHAnsi" w:hAnsiTheme="minorHAnsi" w:cstheme="minorHAnsi"/>
-          <w:sz w:val="24"/>
-          <w:szCs w:val="24"/>
-        </w:rPr>
-        <w:t>Face :</w:t>
-      </w:r>
-      <w:proofErr w:type="gramEnd"/>
-      <w:r>
-        <w:rPr>
-          <w:rFonts w:asciiTheme="minorHAnsi" w:hAnsiTheme="minorHAnsi" w:cstheme="minorHAnsi"/>
-          <w:sz w:val="24"/>
-          <w:szCs w:val="24"/>
-        </w:rPr>
-        <w:t xml:space="preserve"> Normal</w:t>
+      <w:r>
+        <w:rPr>
+          <w:rFonts w:asciiTheme="minorHAnsi" w:hAnsiTheme="minorHAnsi" w:cstheme="minorHAnsi"/>
+          <w:sz w:val="24"/>
+          <w:szCs w:val="24"/>
+        </w:rPr>
+        <w:t>Face : Normal</w:t>
       </w:r>
     </w:p>
     <w:p>
@@ -8051,23 +7962,13 @@
           <w:szCs w:val="24"/>
         </w:rPr>
       </w:pPr>
-      <w:proofErr w:type="gramStart"/>
-      <w:r>
-        <w:rPr>
-          <w:rFonts w:asciiTheme="minorHAnsi" w:hAnsiTheme="minorHAnsi" w:cstheme="minorHAnsi"/>
-          <w:sz w:val="24"/>
-          <w:szCs w:val="24"/>
-        </w:rPr>
-        <w:t>Size :</w:t>
-      </w:r>
-      <w:proofErr w:type="gramEnd"/>
-      <w:r>
-        <w:rPr>
-          <w:rFonts w:asciiTheme="minorHAnsi" w:hAnsiTheme="minorHAnsi" w:cstheme="minorHAnsi"/>
-          <w:sz w:val="24"/>
-          <w:szCs w:val="24"/>
-        </w:rPr>
-        <w:t xml:space="preserve"> 12</w:t>
+      <w:r>
+        <w:rPr>
+          <w:rFonts w:asciiTheme="minorHAnsi" w:hAnsiTheme="minorHAnsi" w:cstheme="minorHAnsi"/>
+          <w:sz w:val="24"/>
+          <w:szCs w:val="24"/>
+        </w:rPr>
+        <w:t>Size : 12</w:t>
       </w:r>
     </w:p>
     <w:p>
@@ -8295,27 +8196,7 @@
           <w:sz w:val="24"/>
           <w:szCs w:val="24"/>
         </w:rPr>
-        <w:t xml:space="preserve">ders who want to understand the project </w:t>
-      </w:r>
-      <w:proofErr w:type="gramStart"/>
-      <w:r>
-        <w:rPr>
-          <w:rFonts w:asciiTheme="minorHAnsi" w:hAnsiTheme="minorHAnsi" w:cstheme="minorHAnsi"/>
-          <w:iCs/>
-          <w:sz w:val="24"/>
-          <w:szCs w:val="24"/>
-        </w:rPr>
-        <w:t>as a whole should</w:t>
-      </w:r>
-      <w:proofErr w:type="gramEnd"/>
-      <w:r>
-        <w:rPr>
-          <w:rFonts w:asciiTheme="minorHAnsi" w:hAnsiTheme="minorHAnsi" w:cstheme="minorHAnsi"/>
-          <w:iCs/>
-          <w:sz w:val="24"/>
-          <w:szCs w:val="24"/>
-        </w:rPr>
-        <w:t xml:space="preserve"> focus on Part 3 which provide</w:t>
+        <w:t>ders who want to understand the project as a whole should focus on Part 3 which provide</w:t>
       </w:r>
       <w:r>
         <w:rPr>
@@ -8487,27 +8368,7 @@
           <w:sz w:val="24"/>
           <w:szCs w:val="24"/>
         </w:rPr>
-        <w:t xml:space="preserve">This project </w:t>
-      </w:r>
-      <w:proofErr w:type="gramStart"/>
-      <w:r>
-        <w:rPr>
-          <w:rFonts w:asciiTheme="minorHAnsi" w:hAnsiTheme="minorHAnsi" w:cstheme="minorHAnsi"/>
-          <w:iCs/>
-          <w:sz w:val="24"/>
-          <w:szCs w:val="24"/>
-        </w:rPr>
-        <w:t>aim</w:t>
-      </w:r>
-      <w:proofErr w:type="gramEnd"/>
-      <w:r>
-        <w:rPr>
-          <w:rFonts w:asciiTheme="minorHAnsi" w:hAnsiTheme="minorHAnsi" w:cstheme="minorHAnsi"/>
-          <w:iCs/>
-          <w:sz w:val="24"/>
-          <w:szCs w:val="24"/>
-        </w:rPr>
-        <w:t xml:space="preserve"> to provide user a way to store confidential documents in mobile devices and access it only in the area he/she find it is safe. By including two factor protections, one being password (what the user knows) and second being the location (where the user is currently), we will be able to provide a better solution compared to the applications currently in the market (based on market survey).</w:t>
+        <w:t>This project aim to provide user a way to store confidential documents in mobile devices and access it only in the area he/she find it is safe. By including two factor protections, one being password (what the user knows) and second being the location (where the user is currently), we will be able to provide a better solution compared to the applications currently in the market (based on market survey).</w:t>
       </w:r>
     </w:p>
     <w:p>
@@ -8657,27 +8518,7 @@
           <w:sz w:val="24"/>
           <w:szCs w:val="24"/>
         </w:rPr>
-        <w:t xml:space="preserve">Our solution aim to provide a secure vault for document storage so the it does not get into wrong hands even if the device is compromised. The solution also </w:t>
-      </w:r>
-      <w:proofErr w:type="gramStart"/>
-      <w:r>
-        <w:rPr>
-          <w:rFonts w:asciiTheme="minorHAnsi" w:hAnsiTheme="minorHAnsi" w:cstheme="minorHAnsi"/>
-          <w:iCs/>
-          <w:sz w:val="24"/>
-          <w:szCs w:val="24"/>
-        </w:rPr>
-        <w:t>provide</w:t>
-      </w:r>
-      <w:proofErr w:type="gramEnd"/>
-      <w:r>
-        <w:rPr>
-          <w:rFonts w:asciiTheme="minorHAnsi" w:hAnsiTheme="minorHAnsi" w:cstheme="minorHAnsi"/>
-          <w:iCs/>
-          <w:sz w:val="24"/>
-          <w:szCs w:val="24"/>
-        </w:rPr>
-        <w:t xml:space="preserve"> a secure backup cloud storage with double layer encryption one by the app itself and one by Amazon server.</w:t>
+        <w:t>Our solution aim to provide a secure vault for document storage so the it does not get into wrong hands even if the device is compromised. The solution also provide a secure backup cloud storage with double layer encryption one by the app itself and one by Amazon server.</w:t>
       </w:r>
     </w:p>
     <w:p>
@@ -10158,7 +9999,6 @@
       <w:r>
         <w:rPr>
           <w:noProof/>
-          <w:lang w:eastAsia="ko-KR"/>
         </w:rPr>
         <w:drawing>
           <wp:inline distT="0" distB="0" distL="0" distR="0">
@@ -10911,8 +10751,20 @@
                 <w:szCs w:val="24"/>
                 <w:lang w:eastAsia="zh-CN"/>
               </w:rPr>
-              <w:t>, AWS DynamoDB</w:t>
-            </w:r>
+              <w:t xml:space="preserve">, AWS </w:t>
+            </w:r>
+            <w:proofErr w:type="spellStart"/>
+            <w:r>
+              <w:rPr>
+                <w:rFonts w:asciiTheme="minorHAnsi" w:eastAsia="SimSun" w:hAnsiTheme="minorHAnsi" w:cstheme="minorHAnsi"/>
+                <w:color w:val="000000"/>
+                <w:sz w:val="24"/>
+                <w:szCs w:val="24"/>
+                <w:lang w:eastAsia="zh-CN"/>
+              </w:rPr>
+              <w:t>DynamoDB</w:t>
+            </w:r>
+            <w:proofErr w:type="spellEnd"/>
             <w:r>
               <w:rPr>
                 <w:rFonts w:asciiTheme="minorHAnsi" w:eastAsia="SimSun" w:hAnsiTheme="minorHAnsi" w:cstheme="minorHAnsi"/>
@@ -11207,7 +11059,6 @@
               </w:rPr>
               <w:t xml:space="preserve"> with fields asking for </w:t>
             </w:r>
-            <w:proofErr w:type="gramStart"/>
             <w:r>
               <w:rPr>
                 <w:rFonts w:asciiTheme="minorHAnsi" w:eastAsia="SimSun" w:hAnsiTheme="minorHAnsi" w:cstheme="minorHAnsi"/>
@@ -11228,7 +11079,6 @@
               </w:rPr>
               <w:t xml:space="preserve"> particulars</w:t>
             </w:r>
-            <w:proofErr w:type="gramEnd"/>
             <w:r>
               <w:rPr>
                 <w:rFonts w:asciiTheme="minorHAnsi" w:eastAsia="SimSun" w:hAnsiTheme="minorHAnsi" w:cstheme="minorHAnsi"/>
@@ -11612,11 +11462,9 @@
           <w:rFonts w:cstheme="minorHAnsi"/>
         </w:rPr>
       </w:pPr>
-      <w:bookmarkStart w:id="34" w:name="_GoBack"/>
       <w:r>
         <w:rPr>
           <w:noProof/>
-          <w:lang w:eastAsia="ko-KR"/>
         </w:rPr>
         <w:drawing>
           <wp:inline distT="0" distB="0" distL="0" distR="0" wp14:anchorId="2DA88672" wp14:editId="353A934A">
@@ -11667,7 +11515,6 @@
           </wp:inline>
         </w:drawing>
       </w:r>
-      <w:bookmarkEnd w:id="34"/>
     </w:p>
     <w:p/>
     <w:p/>
@@ -11677,18 +11524,17 @@
       <w:pPr>
         <w:pStyle w:val="Heading2"/>
       </w:pPr>
-      <w:bookmarkStart w:id="35" w:name="_Toc490850553"/>
+      <w:bookmarkStart w:id="34" w:name="_Toc490850553"/>
       <w:r>
         <w:lastRenderedPageBreak/>
         <w:t>Sequence Diagram 1.0 Sign Up</w:t>
       </w:r>
-      <w:bookmarkEnd w:id="35"/>
+      <w:bookmarkEnd w:id="34"/>
     </w:p>
     <w:p>
       <w:r>
         <w:rPr>
           <w:noProof/>
-          <w:lang w:eastAsia="ko-KR"/>
         </w:rPr>
         <w:drawing>
           <wp:inline distT="0" distB="0" distL="0" distR="0" wp14:anchorId="4E471790" wp14:editId="185FC110">
@@ -11747,7 +11593,7 @@
           <w:rFonts w:cstheme="minorHAnsi"/>
         </w:rPr>
       </w:pPr>
-      <w:bookmarkStart w:id="36" w:name="_Toc490850554"/>
+      <w:bookmarkStart w:id="35" w:name="_Toc490850554"/>
       <w:r>
         <w:rPr>
           <w:rFonts w:cstheme="minorHAnsi"/>
@@ -11767,7 +11613,7 @@
         </w:rPr>
         <w:t>Login</w:t>
       </w:r>
-      <w:bookmarkEnd w:id="36"/>
+      <w:bookmarkEnd w:id="35"/>
     </w:p>
     <w:tbl>
       <w:tblPr>
@@ -13014,7 +12860,6 @@
               </w:rPr>
               <w:t xml:space="preserve">: If the data is invalid, an error message is displayed and the user is sent back to the form to reenter the </w:t>
             </w:r>
-            <w:proofErr w:type="gramStart"/>
             <w:r>
               <w:rPr>
                 <w:rFonts w:asciiTheme="minorHAnsi" w:eastAsia="SimSun" w:hAnsiTheme="minorHAnsi" w:cstheme="minorHAnsi"/>
@@ -13033,18 +12878,7 @@
                 <w:szCs w:val="24"/>
                 <w:lang w:eastAsia="zh-CN"/>
               </w:rPr>
-              <w:t xml:space="preserve"> correctly</w:t>
-            </w:r>
-            <w:proofErr w:type="gramEnd"/>
-            <w:r>
-              <w:rPr>
-                <w:rFonts w:asciiTheme="minorHAnsi" w:eastAsia="SimSun" w:hAnsiTheme="minorHAnsi" w:cstheme="minorHAnsi"/>
-                <w:color w:val="000000"/>
-                <w:sz w:val="24"/>
-                <w:szCs w:val="24"/>
-                <w:lang w:eastAsia="zh-CN"/>
-              </w:rPr>
-              <w:t>.</w:t>
+              <w:t xml:space="preserve"> correctly.</w:t>
             </w:r>
           </w:p>
           <w:p>
@@ -13111,26 +12945,6 @@
               <w:t>Cognito</w:t>
             </w:r>
             <w:proofErr w:type="spellEnd"/>
-            <w:r>
-              <w:rPr>
-                <w:rFonts w:asciiTheme="minorHAnsi" w:eastAsia="SimSun" w:hAnsiTheme="minorHAnsi" w:cstheme="minorHAnsi"/>
-                <w:color w:val="000000"/>
-                <w:sz w:val="24"/>
-                <w:szCs w:val="24"/>
-                <w:lang w:eastAsia="zh-CN"/>
-              </w:rPr>
-              <w:t>, the user will enter the system</w:t>
-            </w:r>
-            <w:r>
-              <w:rPr>
-                <w:rFonts w:asciiTheme="minorHAnsi" w:eastAsia="SimSun" w:hAnsiTheme="minorHAnsi" w:cstheme="minorHAnsi"/>
-                <w:color w:val="000000"/>
-                <w:sz w:val="24"/>
-                <w:szCs w:val="24"/>
-                <w:lang w:eastAsia="zh-CN"/>
-              </w:rPr>
-              <w:t>.</w:t>
-            </w:r>
           </w:p>
           <w:p>
             <w:pPr>
@@ -13226,7 +13040,6 @@
               </w:rPr>
               <w:t xml:space="preserve">and the user is sent back to the form to reenter the </w:t>
             </w:r>
-            <w:proofErr w:type="gramStart"/>
             <w:r>
               <w:rPr>
                 <w:rFonts w:asciiTheme="minorHAnsi" w:eastAsia="SimSun" w:hAnsiTheme="minorHAnsi" w:cstheme="minorHAnsi"/>
@@ -13245,32 +13058,93 @@
                 <w:szCs w:val="24"/>
                 <w:lang w:eastAsia="zh-CN"/>
               </w:rPr>
-              <w:t xml:space="preserve"> correctly</w:t>
-            </w:r>
-            <w:proofErr w:type="gramEnd"/>
-            <w:r>
-              <w:rPr>
-                <w:rFonts w:asciiTheme="minorHAnsi" w:eastAsia="SimSun" w:hAnsiTheme="minorHAnsi" w:cstheme="minorHAnsi"/>
-                <w:color w:val="000000"/>
-                <w:sz w:val="24"/>
-                <w:szCs w:val="24"/>
-                <w:lang w:eastAsia="zh-CN"/>
-              </w:rPr>
-              <w:t>.</w:t>
-            </w:r>
-          </w:p>
-          <w:p>
-            <w:pPr>
-              <w:spacing w:after="0" w:line="256" w:lineRule="auto"/>
-              <w:jc w:val="both"/>
-              <w:rPr>
-                <w:rFonts w:asciiTheme="minorHAnsi" w:eastAsia="SimSun" w:hAnsiTheme="minorHAnsi" w:cstheme="minorHAnsi"/>
-                <w:color w:val="000000"/>
-                <w:sz w:val="24"/>
-                <w:szCs w:val="24"/>
-                <w:lang w:eastAsia="zh-CN"/>
-              </w:rPr>
-            </w:pPr>
+              <w:t xml:space="preserve"> correctly.</w:t>
+            </w:r>
+          </w:p>
+          <w:p>
+            <w:pPr>
+              <w:spacing w:after="0" w:line="256" w:lineRule="auto"/>
+              <w:jc w:val="both"/>
+              <w:rPr>
+                <w:rFonts w:asciiTheme="minorHAnsi" w:eastAsia="SimSun" w:hAnsiTheme="minorHAnsi" w:cstheme="minorHAnsi"/>
+                <w:color w:val="000000"/>
+                <w:sz w:val="24"/>
+                <w:szCs w:val="24"/>
+                <w:lang w:eastAsia="zh-CN"/>
+              </w:rPr>
+            </w:pPr>
+            <w:r>
+              <w:rPr>
+                <w:rFonts w:asciiTheme="minorHAnsi" w:eastAsia="SimSun" w:hAnsiTheme="minorHAnsi" w:cstheme="minorHAnsi"/>
+                <w:color w:val="000000"/>
+                <w:sz w:val="24"/>
+                <w:szCs w:val="24"/>
+                <w:lang w:eastAsia="zh-CN"/>
+              </w:rPr>
+              <w:t xml:space="preserve">Alternate 2 of </w:t>
+            </w:r>
+            <w:r>
+              <w:rPr>
+                <w:rFonts w:asciiTheme="minorHAnsi" w:eastAsia="SimSun" w:hAnsiTheme="minorHAnsi" w:cstheme="minorHAnsi"/>
+                <w:color w:val="000000"/>
+                <w:sz w:val="24"/>
+                <w:szCs w:val="24"/>
+                <w:lang w:eastAsia="zh-CN"/>
+              </w:rPr>
+              <w:t xml:space="preserve">Step 4: </w:t>
+            </w:r>
+            <w:r>
+              <w:rPr>
+                <w:rFonts w:asciiTheme="minorHAnsi" w:eastAsia="SimSun" w:hAnsiTheme="minorHAnsi" w:cstheme="minorHAnsi"/>
+                <w:color w:val="000000"/>
+                <w:sz w:val="24"/>
+                <w:szCs w:val="24"/>
+                <w:lang w:eastAsia="zh-CN"/>
+              </w:rPr>
+              <w:t xml:space="preserve">The activity consecutively </w:t>
+            </w:r>
+            <w:r>
+              <w:rPr>
+                <w:rFonts w:asciiTheme="minorHAnsi" w:eastAsia="SimSun" w:hAnsiTheme="minorHAnsi" w:cstheme="minorHAnsi"/>
+                <w:color w:val="000000"/>
+                <w:sz w:val="24"/>
+                <w:szCs w:val="24"/>
+                <w:lang w:eastAsia="zh-CN"/>
+              </w:rPr>
+              <w:t>receives</w:t>
+            </w:r>
+            <w:r>
+              <w:rPr>
+                <w:rFonts w:asciiTheme="minorHAnsi" w:eastAsia="SimSun" w:hAnsiTheme="minorHAnsi" w:cstheme="minorHAnsi"/>
+                <w:color w:val="000000"/>
+                <w:sz w:val="24"/>
+                <w:szCs w:val="24"/>
+                <w:lang w:eastAsia="zh-CN"/>
+              </w:rPr>
+              <w:t xml:space="preserve"> a fail reply from AWS </w:t>
+            </w:r>
+            <w:proofErr w:type="spellStart"/>
+            <w:r>
+              <w:rPr>
+                <w:rFonts w:asciiTheme="minorHAnsi" w:eastAsia="SimSun" w:hAnsiTheme="minorHAnsi" w:cstheme="minorHAnsi"/>
+                <w:color w:val="000000"/>
+                <w:sz w:val="24"/>
+                <w:szCs w:val="24"/>
+                <w:lang w:eastAsia="zh-CN"/>
+              </w:rPr>
+              <w:t>Cognito</w:t>
+            </w:r>
+            <w:proofErr w:type="spellEnd"/>
+            <w:r>
+              <w:rPr>
+                <w:rFonts w:asciiTheme="minorHAnsi" w:eastAsia="SimSun" w:hAnsiTheme="minorHAnsi" w:cstheme="minorHAnsi"/>
+                <w:color w:val="000000"/>
+                <w:sz w:val="24"/>
+                <w:szCs w:val="24"/>
+                <w:lang w:eastAsia="zh-CN"/>
+              </w:rPr>
+              <w:t xml:space="preserve"> 3 times, the system will be locked for a certain period of time. After </w:t>
+            </w:r>
             <w:r>
               <w:rPr>
                 <w:rFonts w:asciiTheme="minorHAnsi" w:eastAsia="SimSun" w:hAnsiTheme="minorHAnsi" w:cstheme="minorHAnsi"/>
@@ -13280,176 +13154,175 @@
                 <w:lang w:eastAsia="zh-CN"/>
               </w:rPr>
               <w:lastRenderedPageBreak/>
-              <w:t xml:space="preserve">Alternate 2 of </w:t>
-            </w:r>
-            <w:r>
-              <w:rPr>
-                <w:rFonts w:asciiTheme="minorHAnsi" w:eastAsia="SimSun" w:hAnsiTheme="minorHAnsi" w:cstheme="minorHAnsi"/>
-                <w:color w:val="000000"/>
-                <w:sz w:val="24"/>
-                <w:szCs w:val="24"/>
-                <w:lang w:eastAsia="zh-CN"/>
-              </w:rPr>
-              <w:t xml:space="preserve">Step 4: </w:t>
-            </w:r>
-            <w:r>
-              <w:rPr>
-                <w:rFonts w:asciiTheme="minorHAnsi" w:eastAsia="SimSun" w:hAnsiTheme="minorHAnsi" w:cstheme="minorHAnsi"/>
-                <w:color w:val="000000"/>
-                <w:sz w:val="24"/>
-                <w:szCs w:val="24"/>
-                <w:lang w:eastAsia="zh-CN"/>
-              </w:rPr>
-              <w:t xml:space="preserve">The activity consecutively </w:t>
-            </w:r>
-            <w:r>
-              <w:rPr>
-                <w:rFonts w:asciiTheme="minorHAnsi" w:eastAsia="SimSun" w:hAnsiTheme="minorHAnsi" w:cstheme="minorHAnsi"/>
-                <w:color w:val="000000"/>
-                <w:sz w:val="24"/>
-                <w:szCs w:val="24"/>
-                <w:lang w:eastAsia="zh-CN"/>
-              </w:rPr>
-              <w:t>receives</w:t>
-            </w:r>
-            <w:r>
-              <w:rPr>
-                <w:rFonts w:asciiTheme="minorHAnsi" w:eastAsia="SimSun" w:hAnsiTheme="minorHAnsi" w:cstheme="minorHAnsi"/>
-                <w:color w:val="000000"/>
-                <w:sz w:val="24"/>
-                <w:szCs w:val="24"/>
-                <w:lang w:eastAsia="zh-CN"/>
-              </w:rPr>
-              <w:t xml:space="preserve"> a fail reply from AWS </w:t>
-            </w:r>
-            <w:proofErr w:type="spellStart"/>
-            <w:r>
-              <w:rPr>
-                <w:rFonts w:asciiTheme="minorHAnsi" w:eastAsia="SimSun" w:hAnsiTheme="minorHAnsi" w:cstheme="minorHAnsi"/>
-                <w:color w:val="000000"/>
-                <w:sz w:val="24"/>
-                <w:szCs w:val="24"/>
-                <w:lang w:eastAsia="zh-CN"/>
-              </w:rPr>
-              <w:t>Cognito</w:t>
-            </w:r>
-            <w:proofErr w:type="spellEnd"/>
-            <w:r>
-              <w:rPr>
-                <w:rFonts w:asciiTheme="minorHAnsi" w:eastAsia="SimSun" w:hAnsiTheme="minorHAnsi" w:cstheme="minorHAnsi"/>
-                <w:color w:val="000000"/>
-                <w:sz w:val="24"/>
-                <w:szCs w:val="24"/>
-                <w:lang w:eastAsia="zh-CN"/>
-              </w:rPr>
-              <w:t xml:space="preserve"> 3 times, the system will be locked for a certain </w:t>
-            </w:r>
-            <w:proofErr w:type="gramStart"/>
-            <w:r>
-              <w:rPr>
-                <w:rFonts w:asciiTheme="minorHAnsi" w:eastAsia="SimSun" w:hAnsiTheme="minorHAnsi" w:cstheme="minorHAnsi"/>
-                <w:color w:val="000000"/>
-                <w:sz w:val="24"/>
-                <w:szCs w:val="24"/>
-                <w:lang w:eastAsia="zh-CN"/>
-              </w:rPr>
-              <w:t>period of time</w:t>
-            </w:r>
-            <w:proofErr w:type="gramEnd"/>
-            <w:r>
-              <w:rPr>
-                <w:rFonts w:asciiTheme="minorHAnsi" w:eastAsia="SimSun" w:hAnsiTheme="minorHAnsi" w:cstheme="minorHAnsi"/>
-                <w:color w:val="000000"/>
-                <w:sz w:val="24"/>
-                <w:szCs w:val="24"/>
-                <w:lang w:eastAsia="zh-CN"/>
-              </w:rPr>
-              <w:t xml:space="preserve">. After that every consecutive fail will lock the system, and the time will increase as the number of failed consecutive log in increases. It resets when a correct </w:t>
-            </w:r>
-            <w:proofErr w:type="gramStart"/>
-            <w:r>
-              <w:rPr>
-                <w:rFonts w:asciiTheme="minorHAnsi" w:eastAsia="SimSun" w:hAnsiTheme="minorHAnsi" w:cstheme="minorHAnsi"/>
-                <w:color w:val="000000"/>
-                <w:sz w:val="24"/>
-                <w:szCs w:val="24"/>
-                <w:lang w:eastAsia="zh-CN"/>
-              </w:rPr>
-              <w:t>particular is</w:t>
-            </w:r>
-            <w:proofErr w:type="gramEnd"/>
-            <w:r>
-              <w:rPr>
-                <w:rFonts w:asciiTheme="minorHAnsi" w:eastAsia="SimSun" w:hAnsiTheme="minorHAnsi" w:cstheme="minorHAnsi"/>
-                <w:color w:val="000000"/>
-                <w:sz w:val="24"/>
-                <w:szCs w:val="24"/>
-                <w:lang w:eastAsia="zh-CN"/>
-              </w:rPr>
-              <w:t xml:space="preserve"> entered</w:t>
-            </w:r>
-          </w:p>
-          <w:p>
-            <w:pPr>
-              <w:spacing w:after="0" w:line="256" w:lineRule="auto"/>
-              <w:jc w:val="both"/>
-              <w:rPr>
-                <w:rFonts w:asciiTheme="minorHAnsi" w:eastAsia="SimSun" w:hAnsiTheme="minorHAnsi" w:cstheme="minorHAnsi"/>
-                <w:color w:val="000000"/>
-                <w:sz w:val="24"/>
-                <w:szCs w:val="24"/>
-                <w:lang w:eastAsia="zh-CN"/>
-              </w:rPr>
-            </w:pPr>
-            <w:r>
-              <w:rPr>
-                <w:rFonts w:asciiTheme="minorHAnsi" w:eastAsia="SimSun" w:hAnsiTheme="minorHAnsi" w:cstheme="minorHAnsi"/>
-                <w:color w:val="000000"/>
-                <w:sz w:val="24"/>
-                <w:szCs w:val="24"/>
-                <w:lang w:eastAsia="zh-CN"/>
-              </w:rPr>
-              <w:t xml:space="preserve">Step 5: Import </w:t>
-            </w:r>
-            <w:r>
-              <w:rPr>
-                <w:rFonts w:asciiTheme="minorHAnsi" w:eastAsia="SimSun" w:hAnsiTheme="minorHAnsi" w:cstheme="minorHAnsi"/>
-                <w:color w:val="000000"/>
-                <w:sz w:val="24"/>
-                <w:szCs w:val="24"/>
-                <w:lang w:eastAsia="zh-CN"/>
-              </w:rPr>
-              <w:t>user’s</w:t>
-            </w:r>
-            <w:r>
-              <w:rPr>
-                <w:rFonts w:asciiTheme="minorHAnsi" w:eastAsia="SimSun" w:hAnsiTheme="minorHAnsi" w:cstheme="minorHAnsi"/>
-                <w:color w:val="000000"/>
-                <w:sz w:val="24"/>
-                <w:szCs w:val="24"/>
-                <w:lang w:eastAsia="zh-CN"/>
-              </w:rPr>
-              <w:t xml:space="preserve"> data </w:t>
-            </w:r>
-            <w:r>
-              <w:rPr>
-                <w:rFonts w:asciiTheme="minorHAnsi" w:eastAsia="SimSun" w:hAnsiTheme="minorHAnsi" w:cstheme="minorHAnsi"/>
-                <w:color w:val="000000"/>
-                <w:sz w:val="24"/>
-                <w:szCs w:val="24"/>
-                <w:lang w:eastAsia="zh-CN"/>
-              </w:rPr>
-              <w:t>from AWS Dynamo DB to local SQLite database</w:t>
-            </w:r>
-            <w:r>
-              <w:rPr>
-                <w:rFonts w:asciiTheme="minorHAnsi" w:eastAsia="SimSun" w:hAnsiTheme="minorHAnsi" w:cstheme="minorHAnsi"/>
-                <w:color w:val="000000"/>
-                <w:sz w:val="24"/>
-                <w:szCs w:val="24"/>
-                <w:lang w:eastAsia="zh-CN"/>
-              </w:rPr>
-              <w:t>.</w:t>
+              <w:t>that every consecutive fail will lock the system, and the time will increase as the number of failed consecutive log in increases. It resets when a correct particular is entered</w:t>
+            </w:r>
+          </w:p>
+          <w:p>
+            <w:pPr>
+              <w:spacing w:after="0" w:line="256" w:lineRule="auto"/>
+              <w:jc w:val="both"/>
+              <w:rPr>
+                <w:rFonts w:asciiTheme="minorHAnsi" w:eastAsia="SimSun" w:hAnsiTheme="minorHAnsi" w:cstheme="minorHAnsi"/>
+                <w:color w:val="000000"/>
+                <w:sz w:val="24"/>
+                <w:szCs w:val="24"/>
+                <w:lang w:eastAsia="zh-CN"/>
+              </w:rPr>
+            </w:pPr>
+            <w:r>
+              <w:rPr>
+                <w:rFonts w:asciiTheme="minorHAnsi" w:eastAsia="SimSun" w:hAnsiTheme="minorHAnsi" w:cstheme="minorHAnsi"/>
+                <w:color w:val="000000"/>
+                <w:sz w:val="24"/>
+                <w:szCs w:val="24"/>
+                <w:lang w:eastAsia="zh-CN"/>
+              </w:rPr>
+              <w:t xml:space="preserve">Step 5: </w:t>
+            </w:r>
+            <w:r>
+              <w:rPr>
+                <w:rFonts w:asciiTheme="minorHAnsi" w:eastAsia="SimSun" w:hAnsiTheme="minorHAnsi" w:cstheme="minorHAnsi"/>
+                <w:color w:val="000000"/>
+                <w:sz w:val="24"/>
+                <w:szCs w:val="24"/>
+                <w:lang w:eastAsia="zh-CN"/>
+              </w:rPr>
+              <w:t>Check user’s data in Dynamo DB</w:t>
+            </w:r>
+          </w:p>
+          <w:p>
+            <w:pPr>
+              <w:spacing w:after="0" w:line="256" w:lineRule="auto"/>
+              <w:jc w:val="both"/>
+              <w:rPr>
+                <w:rFonts w:asciiTheme="minorHAnsi" w:eastAsia="SimSun" w:hAnsiTheme="minorHAnsi" w:cstheme="minorHAnsi"/>
+                <w:color w:val="000000"/>
+                <w:sz w:val="24"/>
+                <w:szCs w:val="24"/>
+                <w:lang w:eastAsia="zh-CN"/>
+              </w:rPr>
+            </w:pPr>
+            <w:r>
+              <w:rPr>
+                <w:rFonts w:asciiTheme="minorHAnsi" w:eastAsia="SimSun" w:hAnsiTheme="minorHAnsi" w:cstheme="minorHAnsi"/>
+                <w:color w:val="000000"/>
+                <w:sz w:val="24"/>
+                <w:szCs w:val="24"/>
+                <w:lang w:eastAsia="zh-CN"/>
+              </w:rPr>
+              <w:t>Step 6: User’s data exist, check instance id in user table</w:t>
+            </w:r>
+          </w:p>
+          <w:p>
+            <w:pPr>
+              <w:spacing w:after="0" w:line="256" w:lineRule="auto"/>
+              <w:jc w:val="both"/>
+              <w:rPr>
+                <w:rFonts w:asciiTheme="minorHAnsi" w:eastAsia="SimSun" w:hAnsiTheme="minorHAnsi" w:cstheme="minorHAnsi"/>
+                <w:color w:val="000000"/>
+                <w:sz w:val="24"/>
+                <w:szCs w:val="24"/>
+                <w:lang w:eastAsia="zh-CN"/>
+              </w:rPr>
+            </w:pPr>
+            <w:r>
+              <w:rPr>
+                <w:rFonts w:asciiTheme="minorHAnsi" w:eastAsia="SimSun" w:hAnsiTheme="minorHAnsi" w:cstheme="minorHAnsi"/>
+                <w:color w:val="000000"/>
+                <w:sz w:val="24"/>
+                <w:szCs w:val="24"/>
+                <w:lang w:eastAsia="zh-CN"/>
+              </w:rPr>
+              <w:t>Alternate Step 6: No user’s data found, insert user information and password to Dynamo DB</w:t>
+            </w:r>
+            <w:r>
+              <w:rPr>
+                <w:rFonts w:asciiTheme="minorHAnsi" w:eastAsia="SimSun" w:hAnsiTheme="minorHAnsi" w:cstheme="minorHAnsi"/>
+                <w:color w:val="000000"/>
+                <w:sz w:val="24"/>
+                <w:szCs w:val="24"/>
+                <w:lang w:eastAsia="zh-CN"/>
+              </w:rPr>
+              <w:t>. Go to Step 8</w:t>
+            </w:r>
+          </w:p>
+          <w:p>
+            <w:pPr>
+              <w:spacing w:after="0" w:line="256" w:lineRule="auto"/>
+              <w:jc w:val="both"/>
+              <w:rPr>
+                <w:rFonts w:asciiTheme="minorHAnsi" w:eastAsia="SimSun" w:hAnsiTheme="minorHAnsi" w:cstheme="minorHAnsi"/>
+                <w:color w:val="000000"/>
+                <w:sz w:val="24"/>
+                <w:szCs w:val="24"/>
+                <w:lang w:eastAsia="zh-CN"/>
+              </w:rPr>
+            </w:pPr>
+            <w:r>
+              <w:rPr>
+                <w:rFonts w:asciiTheme="minorHAnsi" w:eastAsia="SimSun" w:hAnsiTheme="minorHAnsi" w:cstheme="minorHAnsi"/>
+                <w:color w:val="000000"/>
+                <w:sz w:val="24"/>
+                <w:szCs w:val="24"/>
+                <w:lang w:eastAsia="zh-CN"/>
+              </w:rPr>
+              <w:t>Step 7: Instance id same</w:t>
+            </w:r>
+          </w:p>
+          <w:p>
+            <w:pPr>
+              <w:spacing w:after="0" w:line="256" w:lineRule="auto"/>
+              <w:jc w:val="both"/>
+              <w:rPr>
+                <w:rFonts w:asciiTheme="minorHAnsi" w:eastAsia="SimSun" w:hAnsiTheme="minorHAnsi" w:cstheme="minorHAnsi"/>
+                <w:color w:val="000000"/>
+                <w:sz w:val="24"/>
+                <w:szCs w:val="24"/>
+                <w:lang w:eastAsia="zh-CN"/>
+              </w:rPr>
+            </w:pPr>
+            <w:r>
+              <w:rPr>
+                <w:rFonts w:asciiTheme="minorHAnsi" w:eastAsia="SimSun" w:hAnsiTheme="minorHAnsi" w:cstheme="minorHAnsi"/>
+                <w:color w:val="000000"/>
+                <w:sz w:val="24"/>
+                <w:szCs w:val="24"/>
+                <w:lang w:eastAsia="zh-CN"/>
+              </w:rPr>
+              <w:t xml:space="preserve">Alternate Step 7: </w:t>
+            </w:r>
+            <w:r>
+              <w:rPr>
+                <w:rFonts w:asciiTheme="minorHAnsi" w:eastAsia="SimSun" w:hAnsiTheme="minorHAnsi" w:cstheme="minorHAnsi"/>
+                <w:color w:val="000000"/>
+                <w:sz w:val="24"/>
+                <w:szCs w:val="24"/>
+                <w:lang w:eastAsia="zh-CN"/>
+              </w:rPr>
+              <w:t>Instance id different, update instance id and import database</w:t>
+            </w:r>
+          </w:p>
+          <w:p>
+            <w:pPr>
+              <w:spacing w:after="0" w:line="256" w:lineRule="auto"/>
+              <w:jc w:val="both"/>
+              <w:rPr>
+                <w:rFonts w:asciiTheme="minorHAnsi" w:eastAsia="SimSun" w:hAnsiTheme="minorHAnsi" w:cstheme="minorHAnsi"/>
+                <w:color w:val="000000"/>
+                <w:sz w:val="24"/>
+                <w:szCs w:val="24"/>
+                <w:lang w:eastAsia="zh-CN"/>
+              </w:rPr>
+            </w:pPr>
+            <w:r>
+              <w:rPr>
+                <w:rFonts w:asciiTheme="minorHAnsi" w:eastAsia="SimSun" w:hAnsiTheme="minorHAnsi" w:cstheme="minorHAnsi"/>
+                <w:color w:val="000000"/>
+                <w:sz w:val="24"/>
+                <w:szCs w:val="24"/>
+                <w:lang w:eastAsia="zh-CN"/>
+              </w:rPr>
+              <w:t>Step 8: Go to homepage</w:t>
             </w:r>
           </w:p>
         </w:tc>
@@ -13463,7 +13336,7 @@
           <w:noProof/>
         </w:rPr>
       </w:pPr>
-      <w:bookmarkStart w:id="37" w:name="_Toc490850555"/>
+      <w:bookmarkStart w:id="36" w:name="_Toc490850555"/>
       <w:r>
         <w:t>Activity Diagram 2.</w:t>
       </w:r>
@@ -13473,13 +13346,12 @@
         </w:rPr>
         <w:t>0 Login</w:t>
       </w:r>
-      <w:bookmarkEnd w:id="37"/>
+      <w:bookmarkEnd w:id="36"/>
     </w:p>
     <w:p>
       <w:r>
         <w:rPr>
           <w:noProof/>
-          <w:lang w:eastAsia="ko-KR"/>
         </w:rPr>
         <w:drawing>
           <wp:inline distT="0" distB="0" distL="0" distR="0" wp14:anchorId="7EB179D6" wp14:editId="799BFB07">
@@ -13547,11 +13419,6 @@
     <w:p>
       <w:pPr>
         <w:pStyle w:val="Heading2"/>
-      </w:pPr>
-    </w:p>
-    <w:p>
-      <w:pPr>
-        <w:pStyle w:val="Heading2"/>
         <w:rPr>
           <w:rFonts w:cstheme="minorHAnsi"/>
         </w:rPr>
@@ -13588,13 +13455,12 @@
       <w:r>
         <w:rPr>
           <w:noProof/>
-          <w:lang w:eastAsia="ko-KR"/>
         </w:rPr>
         <w:drawing>
-          <wp:inline distT="0" distB="0" distL="0" distR="0" wp14:anchorId="4BBE8EC8" wp14:editId="687870F6">
-            <wp:extent cx="6108700" cy="5649595"/>
-            <wp:effectExtent l="0" t="0" r="6350" b="8255"/>
-            <wp:docPr id="38" name="Picture 38" descr="C:\Users\Admin\Desktop\Fyp\Sequence DIagram\Sequence Diagram 2.0 Log in.png"/>
+          <wp:inline distT="0" distB="0" distL="0" distR="0">
+            <wp:extent cx="6108700" cy="7099300"/>
+            <wp:effectExtent l="0" t="0" r="6350" b="6350"/>
+            <wp:docPr id="18" name="Picture 18"/>
             <wp:cNvGraphicFramePr>
               <a:graphicFrameLocks xmlns:a="http://schemas.openxmlformats.org/drawingml/2006/main" noChangeAspect="1"/>
             </wp:cNvGraphicFramePr>
@@ -13602,10 +13468,8 @@
               <a:graphicData uri="http://schemas.openxmlformats.org/drawingml/2006/picture">
                 <pic:pic xmlns:pic="http://schemas.openxmlformats.org/drawingml/2006/picture">
                   <pic:nvPicPr>
-                    <pic:cNvPr id="0" name="Picture 2" descr="C:\Users\Admin\Desktop\Fyp\Sequence DIagram\Sequence Diagram 2.0 Log in.png"/>
-                    <pic:cNvPicPr>
-                      <a:picLocks noChangeAspect="1" noChangeArrowheads="1"/>
-                    </pic:cNvPicPr>
+                    <pic:cNvPr id="18" name="Sequence Diagram 2.0 Log in v2.png"/>
+                    <pic:cNvPicPr/>
                   </pic:nvPicPr>
                   <pic:blipFill>
                     <a:blip r:embed="rId18">
@@ -13615,23 +13479,18 @@
                         </a:ext>
                       </a:extLst>
                     </a:blip>
-                    <a:srcRect/>
                     <a:stretch>
                       <a:fillRect/>
                     </a:stretch>
                   </pic:blipFill>
-                  <pic:spPr bwMode="auto">
+                  <pic:spPr>
                     <a:xfrm>
                       <a:off x="0" y="0"/>
-                      <a:ext cx="6108700" cy="5649595"/>
+                      <a:ext cx="6108700" cy="7099300"/>
                     </a:xfrm>
                     <a:prstGeom prst="rect">
                       <a:avLst/>
                     </a:prstGeom>
-                    <a:noFill/>
-                    <a:ln>
-                      <a:noFill/>
-                    </a:ln>
                   </pic:spPr>
                 </pic:pic>
               </a:graphicData>
@@ -13642,9 +13501,6 @@
     </w:p>
     <w:p/>
     <w:p/>
-    <w:p/>
-    <w:p/>
-    <w:p/>
     <w:p>
       <w:pPr>
         <w:pStyle w:val="Heading2"/>
@@ -13652,7 +13508,9 @@
           <w:rFonts w:cstheme="minorHAnsi"/>
         </w:rPr>
       </w:pPr>
-      <w:bookmarkStart w:id="38" w:name="_Toc490850556"/>
+      <w:bookmarkStart w:id="37" w:name="_Toc490850556"/>
+      <w:bookmarkStart w:id="38" w:name="_GoBack"/>
+      <w:bookmarkEnd w:id="38"/>
       <w:r>
         <w:rPr>
           <w:rFonts w:cstheme="minorHAnsi"/>
@@ -13666,7 +13524,7 @@
         </w:rPr>
         <w:t xml:space="preserve">: </w:t>
       </w:r>
-      <w:bookmarkEnd w:id="38"/>
+      <w:bookmarkEnd w:id="37"/>
       <w:r>
         <w:rPr>
           <w:rFonts w:cstheme="minorHAnsi"/>
@@ -14146,29 +14004,7 @@
                 <w:szCs w:val="24"/>
                 <w:lang w:eastAsia="zh-CN"/>
               </w:rPr>
-              <w:t xml:space="preserve">Index ID is generated on installation is used to verify if the user is using another device </w:t>
-            </w:r>
-            <w:proofErr w:type="gramStart"/>
-            <w:r>
-              <w:rPr>
-                <w:rFonts w:asciiTheme="minorHAnsi" w:eastAsia="SimSun" w:hAnsiTheme="minorHAnsi" w:cstheme="minorHAnsi"/>
-                <w:color w:val="000000"/>
-                <w:sz w:val="24"/>
-                <w:szCs w:val="24"/>
-                <w:lang w:eastAsia="zh-CN"/>
-              </w:rPr>
-              <w:t>and also</w:t>
-            </w:r>
-            <w:proofErr w:type="gramEnd"/>
-            <w:r>
-              <w:rPr>
-                <w:rFonts w:asciiTheme="minorHAnsi" w:eastAsia="SimSun" w:hAnsiTheme="minorHAnsi" w:cstheme="minorHAnsi"/>
-                <w:color w:val="000000"/>
-                <w:sz w:val="24"/>
-                <w:szCs w:val="24"/>
-                <w:lang w:eastAsia="zh-CN"/>
-              </w:rPr>
-              <w:t xml:space="preserve"> used to makes sure that the all the devises that are not currently not used stays offline.</w:t>
+              <w:t>Index ID is generated on installation is used to verify if the user is using another device and also used to makes sure that the all the devises that are not currently not used stays offline.</w:t>
             </w:r>
           </w:p>
         </w:tc>
@@ -15156,7 +14992,6 @@
       </w:pPr>
       <w:bookmarkStart w:id="39" w:name="_Toc490850557"/>
       <w:r>
-        <w:lastRenderedPageBreak/>
         <w:t>Activity Diagram 2.1 MAC Address Verification</w:t>
       </w:r>
       <w:bookmarkEnd w:id="39"/>
@@ -15170,7 +15005,6 @@
       <w:r>
         <w:rPr>
           <w:noProof/>
-          <w:lang w:eastAsia="ko-KR"/>
         </w:rPr>
         <w:drawing>
           <wp:inline distT="0" distB="0" distL="0" distR="0" wp14:anchorId="16EB5163" wp14:editId="5C9DF158">
@@ -15241,7 +15075,6 @@
       <w:r>
         <w:rPr>
           <w:noProof/>
-          <w:lang w:eastAsia="ko-KR"/>
         </w:rPr>
         <w:drawing>
           <wp:inline distT="0" distB="0" distL="0" distR="0" wp14:anchorId="3F84A205" wp14:editId="5E48735B">
@@ -16331,7 +16164,6 @@
       <w:r>
         <w:rPr>
           <w:noProof/>
-          <w:lang w:eastAsia="ko-KR"/>
         </w:rPr>
         <w:drawing>
           <wp:inline distT="0" distB="0" distL="0" distR="0" wp14:anchorId="6E397D11" wp14:editId="2E7FF561">
@@ -16410,7 +16242,6 @@
       <w:r>
         <w:rPr>
           <w:noProof/>
-          <w:lang w:eastAsia="ko-KR"/>
         </w:rPr>
         <w:drawing>
           <wp:inline distT="0" distB="0" distL="0" distR="0" wp14:anchorId="45B1F30B" wp14:editId="56C5BD8B">
@@ -16533,7 +16364,6 @@
       <w:r>
         <w:rPr>
           <w:noProof/>
-          <w:lang w:eastAsia="ko-KR"/>
         </w:rPr>
         <w:drawing>
           <wp:inline distT="0" distB="0" distL="0" distR="0" wp14:anchorId="0C030EA8" wp14:editId="6C5608A3">
@@ -17697,7 +17527,6 @@
       <w:r>
         <w:rPr>
           <w:noProof/>
-          <w:lang w:eastAsia="ko-KR"/>
         </w:rPr>
         <w:drawing>
           <wp:inline distT="0" distB="0" distL="0" distR="0" wp14:anchorId="06BF8AC6" wp14:editId="7D3B94BC">
@@ -17776,7 +17605,6 @@
       <w:r>
         <w:rPr>
           <w:noProof/>
-          <w:lang w:eastAsia="ko-KR"/>
         </w:rPr>
         <w:drawing>
           <wp:inline distT="0" distB="0" distL="0" distR="0" wp14:anchorId="4DB9CE8F" wp14:editId="6C362727">
@@ -19522,7 +19350,6 @@
       <w:r>
         <w:rPr>
           <w:noProof/>
-          <w:lang w:eastAsia="ko-KR"/>
         </w:rPr>
         <w:drawing>
           <wp:inline distT="0" distB="0" distL="0" distR="0" wp14:anchorId="22435E83" wp14:editId="0D8D9226">
@@ -19655,7 +19482,6 @@
       <w:r>
         <w:rPr>
           <w:noProof/>
-          <w:lang w:eastAsia="ko-KR"/>
         </w:rPr>
         <w:drawing>
           <wp:inline distT="0" distB="0" distL="0" distR="0" wp14:anchorId="54E96962" wp14:editId="197CBC3B">
@@ -20987,7 +20813,6 @@
       <w:r>
         <w:rPr>
           <w:noProof/>
-          <w:lang w:eastAsia="ko-KR"/>
         </w:rPr>
         <w:drawing>
           <wp:inline distT="0" distB="0" distL="0" distR="0" wp14:anchorId="0409BB28" wp14:editId="045DAEF3">
@@ -21058,7 +20883,6 @@
       <w:r>
         <w:rPr>
           <w:noProof/>
-          <w:lang w:eastAsia="ko-KR"/>
         </w:rPr>
         <w:drawing>
           <wp:inline distT="0" distB="0" distL="0" distR="0" wp14:anchorId="5C3ED012" wp14:editId="70C131BB">
@@ -22239,7 +22063,6 @@
       <w:r>
         <w:rPr>
           <w:noProof/>
-          <w:lang w:eastAsia="ko-KR"/>
         </w:rPr>
         <w:drawing>
           <wp:inline distT="0" distB="0" distL="0" distR="0" wp14:anchorId="608C1D8A" wp14:editId="7A5630F7">
@@ -22317,7 +22140,6 @@
       <w:r>
         <w:rPr>
           <w:noProof/>
-          <w:lang w:eastAsia="ko-KR"/>
         </w:rPr>
         <w:drawing>
           <wp:inline distT="0" distB="0" distL="0" distR="0" wp14:anchorId="76B1A444" wp14:editId="17F7AD15">
@@ -22885,29 +22707,7 @@
                 <w:szCs w:val="24"/>
                 <w:lang w:eastAsia="zh-CN"/>
               </w:rPr>
-              <w:t xml:space="preserve"> user has an account in the app and some files in device, database and backup file. Before </w:t>
-            </w:r>
-            <w:proofErr w:type="gramStart"/>
-            <w:r>
-              <w:rPr>
-                <w:rFonts w:asciiTheme="minorHAnsi" w:eastAsia="SimSun" w:hAnsiTheme="minorHAnsi" w:cstheme="minorHAnsi"/>
-                <w:color w:val="000000"/>
-                <w:sz w:val="24"/>
-                <w:szCs w:val="24"/>
-                <w:lang w:eastAsia="zh-CN"/>
-              </w:rPr>
-              <w:t>execute</w:t>
-            </w:r>
-            <w:proofErr w:type="gramEnd"/>
-            <w:r>
-              <w:rPr>
-                <w:rFonts w:asciiTheme="minorHAnsi" w:eastAsia="SimSun" w:hAnsiTheme="minorHAnsi" w:cstheme="minorHAnsi"/>
-                <w:color w:val="000000"/>
-                <w:sz w:val="24"/>
-                <w:szCs w:val="24"/>
-                <w:lang w:eastAsia="zh-CN"/>
-              </w:rPr>
-              <w:t xml:space="preserve"> this function, user must already login to the app.</w:t>
+              <w:t xml:space="preserve"> user has an account in the app and some files in device, database and backup file. Before execute this function, user must already login to the app.</w:t>
             </w:r>
           </w:p>
         </w:tc>
@@ -23496,7 +23296,6 @@
       <w:r>
         <w:rPr>
           <w:noProof/>
-          <w:lang w:eastAsia="ko-KR"/>
         </w:rPr>
         <w:drawing>
           <wp:inline distT="0" distB="0" distL="0" distR="0" wp14:anchorId="00DD75E9" wp14:editId="4B011767">
@@ -23584,7 +23383,6 @@
       <w:r>
         <w:rPr>
           <w:noProof/>
-          <w:lang w:eastAsia="ko-KR"/>
         </w:rPr>
         <w:drawing>
           <wp:inline distT="0" distB="0" distL="0" distR="0" wp14:anchorId="5461AB93" wp14:editId="41FFFCCB">
@@ -24787,7 +24585,6 @@
       <w:r>
         <w:rPr>
           <w:noProof/>
-          <w:lang w:eastAsia="ko-KR"/>
         </w:rPr>
         <w:drawing>
           <wp:inline distT="0" distB="0" distL="0" distR="0" wp14:anchorId="0FEB8B0D" wp14:editId="5A4222CD">
@@ -24865,7 +24662,6 @@
       <w:r>
         <w:rPr>
           <w:noProof/>
-          <w:lang w:eastAsia="ko-KR"/>
         </w:rPr>
         <w:drawing>
           <wp:inline distT="0" distB="0" distL="0" distR="0">
@@ -25485,29 +25281,7 @@
                 <w:szCs w:val="24"/>
                 <w:lang w:eastAsia="zh-CN"/>
               </w:rPr>
-              <w:t xml:space="preserve">. user locates in valid area to delete account. Before </w:t>
-            </w:r>
-            <w:proofErr w:type="gramStart"/>
-            <w:r>
-              <w:rPr>
-                <w:rFonts w:asciiTheme="minorHAnsi" w:eastAsia="SimSun" w:hAnsiTheme="minorHAnsi" w:cstheme="minorHAnsi"/>
-                <w:color w:val="000000"/>
-                <w:sz w:val="24"/>
-                <w:szCs w:val="24"/>
-                <w:lang w:eastAsia="zh-CN"/>
-              </w:rPr>
-              <w:t>execute</w:t>
-            </w:r>
-            <w:proofErr w:type="gramEnd"/>
-            <w:r>
-              <w:rPr>
-                <w:rFonts w:asciiTheme="minorHAnsi" w:eastAsia="SimSun" w:hAnsiTheme="minorHAnsi" w:cstheme="minorHAnsi"/>
-                <w:color w:val="000000"/>
-                <w:sz w:val="24"/>
-                <w:szCs w:val="24"/>
-                <w:lang w:eastAsia="zh-CN"/>
-              </w:rPr>
-              <w:t xml:space="preserve"> this function, user must already login to the app.</w:t>
+              <w:t>. user locates in valid area to delete account. Before execute this function, user must already login to the app.</w:t>
             </w:r>
           </w:p>
           <w:p>
@@ -26169,7 +25943,6 @@
       <w:r>
         <w:rPr>
           <w:noProof/>
-          <w:lang w:eastAsia="ko-KR"/>
         </w:rPr>
         <w:drawing>
           <wp:inline distT="0" distB="0" distL="0" distR="0" wp14:anchorId="73B1A5BB" wp14:editId="012FF39E">
@@ -26254,7 +26027,6 @@
       <w:r>
         <w:rPr>
           <w:noProof/>
-          <w:lang w:eastAsia="ko-KR"/>
         </w:rPr>
         <w:drawing>
           <wp:inline distT="0" distB="0" distL="0" distR="0">
@@ -27688,41 +27460,13 @@
         </w:rPr>
         <w:t xml:space="preserve">the </w:t>
       </w:r>
-      <w:proofErr w:type="gramStart"/>
-      <w:r>
-        <w:rPr>
-          <w:rFonts w:asciiTheme="minorHAnsi" w:hAnsiTheme="minorHAnsi" w:cstheme="minorHAnsi"/>
-          <w:sz w:val="24"/>
-          <w:szCs w:val="24"/>
-        </w:rPr>
-        <w:t>highest level</w:t>
-      </w:r>
-      <w:proofErr w:type="gramEnd"/>
-      <w:r>
-        <w:rPr>
-          <w:rFonts w:asciiTheme="minorHAnsi" w:hAnsiTheme="minorHAnsi" w:cstheme="minorHAnsi"/>
-          <w:sz w:val="24"/>
-          <w:szCs w:val="24"/>
-        </w:rPr>
-        <w:t xml:space="preserve"> structure of the software system. The </w:t>
-      </w:r>
-      <w:proofErr w:type="gramStart"/>
-      <w:r>
-        <w:rPr>
-          <w:rFonts w:asciiTheme="minorHAnsi" w:hAnsiTheme="minorHAnsi" w:cstheme="minorHAnsi"/>
-          <w:sz w:val="24"/>
-          <w:szCs w:val="24"/>
-        </w:rPr>
-        <w:t>whole system</w:t>
-      </w:r>
-      <w:proofErr w:type="gramEnd"/>
-      <w:r>
-        <w:rPr>
-          <w:rFonts w:asciiTheme="minorHAnsi" w:hAnsiTheme="minorHAnsi" w:cstheme="minorHAnsi"/>
-          <w:sz w:val="24"/>
-          <w:szCs w:val="24"/>
-        </w:rPr>
-        <w:t xml:space="preserve"> is developed based on the software architecture.</w:t>
+      <w:r>
+        <w:rPr>
+          <w:rFonts w:asciiTheme="minorHAnsi" w:hAnsiTheme="minorHAnsi" w:cstheme="minorHAnsi"/>
+          <w:sz w:val="24"/>
+          <w:szCs w:val="24"/>
+        </w:rPr>
+        <w:t>highest level structure of the software system. The whole system is developed based on the software architecture.</w:t>
       </w:r>
     </w:p>
     <w:p>
@@ -27835,25 +27579,7 @@
           <w:sz w:val="24"/>
           <w:szCs w:val="24"/>
         </w:rPr>
-        <w:t xml:space="preserve">We have 2 database system one being AWS DynamoDB which is located at the central sever and other being a local database using SQLite. Both database </w:t>
-      </w:r>
-      <w:proofErr w:type="gramStart"/>
-      <w:r>
-        <w:rPr>
-          <w:rFonts w:asciiTheme="minorHAnsi" w:hAnsiTheme="minorHAnsi" w:cstheme="minorHAnsi"/>
-          <w:sz w:val="24"/>
-          <w:szCs w:val="24"/>
-        </w:rPr>
-        <w:t>are</w:t>
-      </w:r>
-      <w:proofErr w:type="gramEnd"/>
-      <w:r>
-        <w:rPr>
-          <w:rFonts w:asciiTheme="minorHAnsi" w:hAnsiTheme="minorHAnsi" w:cstheme="minorHAnsi"/>
-          <w:sz w:val="24"/>
-          <w:szCs w:val="24"/>
-        </w:rPr>
-        <w:t xml:space="preserve"> used to store user related data. </w:t>
+        <w:t xml:space="preserve">We have 2 database system one being AWS DynamoDB which is located at the central sever and other being a local database using SQLite. Both database are used to store user related data. </w:t>
       </w:r>
     </w:p>
     <w:p>
@@ -28147,7 +27873,25 @@
           <w:sz w:val="24"/>
           <w:szCs w:val="24"/>
         </w:rPr>
-        <w:t xml:space="preserve">The server mentioned here is the Amazon web service provider. The application’s central server will </w:t>
+        <w:t xml:space="preserve">The server mentioned here is the Amazon web service provider. The application’s central server will be located in the cloud which consist of AWS </w:t>
+      </w:r>
+      <w:proofErr w:type="spellStart"/>
+      <w:r>
+        <w:rPr>
+          <w:rFonts w:asciiTheme="minorHAnsi" w:hAnsiTheme="minorHAnsi" w:cstheme="minorHAnsi"/>
+          <w:sz w:val="24"/>
+          <w:szCs w:val="24"/>
+        </w:rPr>
+        <w:t>Cognito</w:t>
+      </w:r>
+      <w:proofErr w:type="spellEnd"/>
+      <w:r>
+        <w:rPr>
+          <w:rFonts w:asciiTheme="minorHAnsi" w:hAnsiTheme="minorHAnsi" w:cstheme="minorHAnsi"/>
+          <w:sz w:val="24"/>
+          <w:szCs w:val="24"/>
+        </w:rPr>
+        <w:t xml:space="preserve"> (centralized authentication), AWS S3 (cloud storage), AWS </w:t>
       </w:r>
       <w:proofErr w:type="gramStart"/>
       <w:r>
@@ -28156,7 +27900,7 @@
           <w:sz w:val="24"/>
           <w:szCs w:val="24"/>
         </w:rPr>
-        <w:t>be located in</w:t>
+        <w:t>DynamoDB(</w:t>
       </w:r>
       <w:proofErr w:type="gramEnd"/>
       <w:r>
@@ -28165,25 +27909,7 @@
           <w:sz w:val="24"/>
           <w:szCs w:val="24"/>
         </w:rPr>
-        <w:t xml:space="preserve"> the cloud which consist of AWS </w:t>
-      </w:r>
-      <w:proofErr w:type="spellStart"/>
-      <w:r>
-        <w:rPr>
-          <w:rFonts w:asciiTheme="minorHAnsi" w:hAnsiTheme="minorHAnsi" w:cstheme="minorHAnsi"/>
-          <w:sz w:val="24"/>
-          <w:szCs w:val="24"/>
-        </w:rPr>
-        <w:t>Cognito</w:t>
-      </w:r>
-      <w:proofErr w:type="spellEnd"/>
-      <w:r>
-        <w:rPr>
-          <w:rFonts w:asciiTheme="minorHAnsi" w:hAnsiTheme="minorHAnsi" w:cstheme="minorHAnsi"/>
-          <w:sz w:val="24"/>
-          <w:szCs w:val="24"/>
-        </w:rPr>
-        <w:t xml:space="preserve"> (centralized authentication), AWS S3 (cloud storage), AWS DynamoDB(database).</w:t>
+        <w:t>database).</w:t>
       </w:r>
     </w:p>
     <w:p>
@@ -28236,7 +27962,7 @@
 </file>
 
 <file path=word/endnotes.xml><?xml version="1.0" encoding="utf-8"?>
-<w:endnotes xmlns:wpc="http://schemas.microsoft.com/office/word/2010/wordprocessingCanvas" xmlns:cx="http://schemas.microsoft.com/office/drawing/2014/chartex" xmlns:cx1="http://schemas.microsoft.com/office/drawing/2015/9/8/chartex" xmlns:cx2="http://schemas.microsoft.com/office/drawing/2015/10/21/chartex" xmlns:cx3="http://schemas.microsoft.com/office/drawing/2016/5/9/chartex" xmlns:cx4="http://schemas.microsoft.com/office/drawing/2016/5/10/chartex" xmlns:cx5="http://schemas.microsoft.com/office/drawing/2016/5/11/chartex" xmlns:cx6="http://schemas.microsoft.com/office/drawing/2016/5/12/chartex" xmlns:cx7="http://schemas.microsoft.com/office/drawing/2016/5/13/chartex" xmlns:cx8="http://schemas.microsoft.com/office/drawing/2016/5/14/chartex" xmlns:mc="http://schemas.openxmlformats.org/markup-compatibility/2006" xmlns:aink="http://schemas.microsoft.com/office/drawing/2016/ink" xmlns:am3d="http://schemas.microsoft.com/office/drawing/2017/model3d" xmlns:o="urn:schemas-microsoft-com:office:office" xmlns:r="http://schemas.openxmlformats.org/officeDocument/2006/relationships" xmlns:m="http://schemas.openxmlformats.org/officeDocument/2006/math" xmlns:v="urn:schemas-microsoft-com:vml" xmlns:wp14="http://schemas.microsoft.com/office/word/2010/wordprocessingDrawing" xmlns:wp="http://schemas.openxmlformats.org/drawingml/2006/wordprocessingDrawing" xmlns:w10="urn:schemas-microsoft-com:office:word" xmlns:w="http://schemas.openxmlformats.org/wordprocessingml/2006/main" xmlns:w14="http://schemas.microsoft.com/office/word/2010/wordml" xmlns:w15="http://schemas.microsoft.com/office/word/2012/wordml" xmlns:w16cid="http://schemas.microsoft.com/office/word/2016/wordml/cid" xmlns:w16se="http://schemas.microsoft.com/office/word/2015/wordml/symex" xmlns:wpg="http://schemas.microsoft.com/office/word/2010/wordprocessingGroup" xmlns:wpi="http://schemas.microsoft.com/office/word/2010/wordprocessingInk" xmlns:wne="http://schemas.microsoft.com/office/word/2006/wordml" xmlns:wps="http://schemas.microsoft.com/office/word/2010/wordprocessingShape" mc:Ignorable="w14 w15 w16se w16cid wp14">
+<w:endnotes xmlns:wpc="http://schemas.microsoft.com/office/word/2010/wordprocessingCanvas" xmlns:mc="http://schemas.openxmlformats.org/markup-compatibility/2006" xmlns:o="urn:schemas-microsoft-com:office:office" xmlns:r="http://schemas.openxmlformats.org/officeDocument/2006/relationships" xmlns:m="http://schemas.openxmlformats.org/officeDocument/2006/math" xmlns:v="urn:schemas-microsoft-com:vml" xmlns:wp14="http://schemas.microsoft.com/office/word/2010/wordprocessingDrawing" xmlns:wp="http://schemas.openxmlformats.org/drawingml/2006/wordprocessingDrawing" xmlns:w10="urn:schemas-microsoft-com:office:word" xmlns:w="http://schemas.openxmlformats.org/wordprocessingml/2006/main" xmlns:w14="http://schemas.microsoft.com/office/word/2010/wordml" xmlns:w15="http://schemas.microsoft.com/office/word/2012/wordml" xmlns:wpg="http://schemas.microsoft.com/office/word/2010/wordprocessingGroup" xmlns:wpi="http://schemas.microsoft.com/office/word/2010/wordprocessingInk" xmlns:wne="http://schemas.microsoft.com/office/word/2006/wordml" xmlns:wps="http://schemas.microsoft.com/office/word/2010/wordprocessingShape" mc:Ignorable="w14 w15 wp14">
   <w:endnote w:type="separator" w:id="-1">
     <w:p>
       <w:pPr>
@@ -28261,7 +27987,7 @@
 </file>
 
 <file path=word/footer1.xml><?xml version="1.0" encoding="utf-8"?>
-<w:ftr xmlns:wpc="http://schemas.microsoft.com/office/word/2010/wordprocessingCanvas" xmlns:cx="http://schemas.microsoft.com/office/drawing/2014/chartex" xmlns:cx1="http://schemas.microsoft.com/office/drawing/2015/9/8/chartex" xmlns:cx2="http://schemas.microsoft.com/office/drawing/2015/10/21/chartex" xmlns:cx3="http://schemas.microsoft.com/office/drawing/2016/5/9/chartex" xmlns:cx4="http://schemas.microsoft.com/office/drawing/2016/5/10/chartex" xmlns:cx5="http://schemas.microsoft.com/office/drawing/2016/5/11/chartex" xmlns:cx6="http://schemas.microsoft.com/office/drawing/2016/5/12/chartex" xmlns:cx7="http://schemas.microsoft.com/office/drawing/2016/5/13/chartex" xmlns:cx8="http://schemas.microsoft.com/office/drawing/2016/5/14/chartex" xmlns:mc="http://schemas.openxmlformats.org/markup-compatibility/2006" xmlns:aink="http://schemas.microsoft.com/office/drawing/2016/ink" xmlns:am3d="http://schemas.microsoft.com/office/drawing/2017/model3d" xmlns:o="urn:schemas-microsoft-com:office:office" xmlns:r="http://schemas.openxmlformats.org/officeDocument/2006/relationships" xmlns:m="http://schemas.openxmlformats.org/officeDocument/2006/math" xmlns:v="urn:schemas-microsoft-com:vml" xmlns:wp14="http://schemas.microsoft.com/office/word/2010/wordprocessingDrawing" xmlns:wp="http://schemas.openxmlformats.org/drawingml/2006/wordprocessingDrawing" xmlns:w10="urn:schemas-microsoft-com:office:word" xmlns:w="http://schemas.openxmlformats.org/wordprocessingml/2006/main" xmlns:w14="http://schemas.microsoft.com/office/word/2010/wordml" xmlns:w15="http://schemas.microsoft.com/office/word/2012/wordml" xmlns:w16cid="http://schemas.microsoft.com/office/word/2016/wordml/cid" xmlns:w16se="http://schemas.microsoft.com/office/word/2015/wordml/symex" xmlns:wpg="http://schemas.microsoft.com/office/word/2010/wordprocessingGroup" xmlns:wpi="http://schemas.microsoft.com/office/word/2010/wordprocessingInk" xmlns:wne="http://schemas.microsoft.com/office/word/2006/wordml" xmlns:wps="http://schemas.microsoft.com/office/word/2010/wordprocessingShape" mc:Ignorable="w14 w15 w16se w16cid wp14">
+<w:ftr xmlns:wpc="http://schemas.microsoft.com/office/word/2010/wordprocessingCanvas" xmlns:mc="http://schemas.openxmlformats.org/markup-compatibility/2006" xmlns:o="urn:schemas-microsoft-com:office:office" xmlns:r="http://schemas.openxmlformats.org/officeDocument/2006/relationships" xmlns:m="http://schemas.openxmlformats.org/officeDocument/2006/math" xmlns:v="urn:schemas-microsoft-com:vml" xmlns:wp14="http://schemas.microsoft.com/office/word/2010/wordprocessingDrawing" xmlns:wp="http://schemas.openxmlformats.org/drawingml/2006/wordprocessingDrawing" xmlns:w10="urn:schemas-microsoft-com:office:word" xmlns:w="http://schemas.openxmlformats.org/wordprocessingml/2006/main" xmlns:w14="http://schemas.microsoft.com/office/word/2010/wordml" xmlns:w15="http://schemas.microsoft.com/office/word/2012/wordml" xmlns:wpg="http://schemas.microsoft.com/office/word/2010/wordprocessingGroup" xmlns:wpi="http://schemas.microsoft.com/office/word/2010/wordprocessingInk" xmlns:wne="http://schemas.microsoft.com/office/word/2006/wordml" xmlns:wps="http://schemas.microsoft.com/office/word/2010/wordprocessingShape" mc:Ignorable="w14 w15 wp14">
   <w:p>
     <w:pPr>
       <w:pStyle w:val="Footer"/>
@@ -28393,7 +28119,7 @@
 </file>
 
 <file path=word/footer2.xml><?xml version="1.0" encoding="utf-8"?>
-<w:ftr xmlns:wpc="http://schemas.microsoft.com/office/word/2010/wordprocessingCanvas" xmlns:cx="http://schemas.microsoft.com/office/drawing/2014/chartex" xmlns:cx1="http://schemas.microsoft.com/office/drawing/2015/9/8/chartex" xmlns:cx2="http://schemas.microsoft.com/office/drawing/2015/10/21/chartex" xmlns:cx3="http://schemas.microsoft.com/office/drawing/2016/5/9/chartex" xmlns:cx4="http://schemas.microsoft.com/office/drawing/2016/5/10/chartex" xmlns:cx5="http://schemas.microsoft.com/office/drawing/2016/5/11/chartex" xmlns:cx6="http://schemas.microsoft.com/office/drawing/2016/5/12/chartex" xmlns:cx7="http://schemas.microsoft.com/office/drawing/2016/5/13/chartex" xmlns:cx8="http://schemas.microsoft.com/office/drawing/2016/5/14/chartex" xmlns:mc="http://schemas.openxmlformats.org/markup-compatibility/2006" xmlns:aink="http://schemas.microsoft.com/office/drawing/2016/ink" xmlns:am3d="http://schemas.microsoft.com/office/drawing/2017/model3d" xmlns:o="urn:schemas-microsoft-com:office:office" xmlns:r="http://schemas.openxmlformats.org/officeDocument/2006/relationships" xmlns:m="http://schemas.openxmlformats.org/officeDocument/2006/math" xmlns:v="urn:schemas-microsoft-com:vml" xmlns:wp14="http://schemas.microsoft.com/office/word/2010/wordprocessingDrawing" xmlns:wp="http://schemas.openxmlformats.org/drawingml/2006/wordprocessingDrawing" xmlns:w10="urn:schemas-microsoft-com:office:word" xmlns:w="http://schemas.openxmlformats.org/wordprocessingml/2006/main" xmlns:w14="http://schemas.microsoft.com/office/word/2010/wordml" xmlns:w15="http://schemas.microsoft.com/office/word/2012/wordml" xmlns:w16cid="http://schemas.microsoft.com/office/word/2016/wordml/cid" xmlns:w16se="http://schemas.microsoft.com/office/word/2015/wordml/symex" xmlns:wpg="http://schemas.microsoft.com/office/word/2010/wordprocessingGroup" xmlns:wpi="http://schemas.microsoft.com/office/word/2010/wordprocessingInk" xmlns:wne="http://schemas.microsoft.com/office/word/2006/wordml" xmlns:wps="http://schemas.microsoft.com/office/word/2010/wordprocessingShape" mc:Ignorable="w14 w15 w16se w16cid wp14">
+<w:ftr xmlns:wpc="http://schemas.microsoft.com/office/word/2010/wordprocessingCanvas" xmlns:mc="http://schemas.openxmlformats.org/markup-compatibility/2006" xmlns:o="urn:schemas-microsoft-com:office:office" xmlns:r="http://schemas.openxmlformats.org/officeDocument/2006/relationships" xmlns:m="http://schemas.openxmlformats.org/officeDocument/2006/math" xmlns:v="urn:schemas-microsoft-com:vml" xmlns:wp14="http://schemas.microsoft.com/office/word/2010/wordprocessingDrawing" xmlns:wp="http://schemas.openxmlformats.org/drawingml/2006/wordprocessingDrawing" xmlns:w10="urn:schemas-microsoft-com:office:word" xmlns:w="http://schemas.openxmlformats.org/wordprocessingml/2006/main" xmlns:w14="http://schemas.microsoft.com/office/word/2010/wordml" xmlns:w15="http://schemas.microsoft.com/office/word/2012/wordml" xmlns:wpg="http://schemas.microsoft.com/office/word/2010/wordprocessingGroup" xmlns:wpi="http://schemas.microsoft.com/office/word/2010/wordprocessingInk" xmlns:wne="http://schemas.microsoft.com/office/word/2006/wordml" xmlns:wps="http://schemas.microsoft.com/office/word/2010/wordprocessingShape" mc:Ignorable="w14 w15 wp14">
   <w:p>
     <w:pPr>
       <w:pStyle w:val="Footer"/>
@@ -28481,7 +28207,7 @@
 </file>
 
 <file path=word/footer3.xml><?xml version="1.0" encoding="utf-8"?>
-<w:ftr xmlns:wpc="http://schemas.microsoft.com/office/word/2010/wordprocessingCanvas" xmlns:cx="http://schemas.microsoft.com/office/drawing/2014/chartex" xmlns:cx1="http://schemas.microsoft.com/office/drawing/2015/9/8/chartex" xmlns:cx2="http://schemas.microsoft.com/office/drawing/2015/10/21/chartex" xmlns:cx3="http://schemas.microsoft.com/office/drawing/2016/5/9/chartex" xmlns:cx4="http://schemas.microsoft.com/office/drawing/2016/5/10/chartex" xmlns:cx5="http://schemas.microsoft.com/office/drawing/2016/5/11/chartex" xmlns:cx6="http://schemas.microsoft.com/office/drawing/2016/5/12/chartex" xmlns:cx7="http://schemas.microsoft.com/office/drawing/2016/5/13/chartex" xmlns:cx8="http://schemas.microsoft.com/office/drawing/2016/5/14/chartex" xmlns:mc="http://schemas.openxmlformats.org/markup-compatibility/2006" xmlns:aink="http://schemas.microsoft.com/office/drawing/2016/ink" xmlns:am3d="http://schemas.microsoft.com/office/drawing/2017/model3d" xmlns:o="urn:schemas-microsoft-com:office:office" xmlns:r="http://schemas.openxmlformats.org/officeDocument/2006/relationships" xmlns:m="http://schemas.openxmlformats.org/officeDocument/2006/math" xmlns:v="urn:schemas-microsoft-com:vml" xmlns:wp14="http://schemas.microsoft.com/office/word/2010/wordprocessingDrawing" xmlns:wp="http://schemas.openxmlformats.org/drawingml/2006/wordprocessingDrawing" xmlns:w10="urn:schemas-microsoft-com:office:word" xmlns:w="http://schemas.openxmlformats.org/wordprocessingml/2006/main" xmlns:w14="http://schemas.microsoft.com/office/word/2010/wordml" xmlns:w15="http://schemas.microsoft.com/office/word/2012/wordml" xmlns:w16cid="http://schemas.microsoft.com/office/word/2016/wordml/cid" xmlns:w16se="http://schemas.microsoft.com/office/word/2015/wordml/symex" xmlns:wpg="http://schemas.microsoft.com/office/word/2010/wordprocessingGroup" xmlns:wpi="http://schemas.microsoft.com/office/word/2010/wordprocessingInk" xmlns:wne="http://schemas.microsoft.com/office/word/2006/wordml" xmlns:wps="http://schemas.microsoft.com/office/word/2010/wordprocessingShape" mc:Ignorable="w14 w15 w16se w16cid wp14">
+<w:ftr xmlns:wpc="http://schemas.microsoft.com/office/word/2010/wordprocessingCanvas" xmlns:mc="http://schemas.openxmlformats.org/markup-compatibility/2006" xmlns:o="urn:schemas-microsoft-com:office:office" xmlns:r="http://schemas.openxmlformats.org/officeDocument/2006/relationships" xmlns:m="http://schemas.openxmlformats.org/officeDocument/2006/math" xmlns:v="urn:schemas-microsoft-com:vml" xmlns:wp14="http://schemas.microsoft.com/office/word/2010/wordprocessingDrawing" xmlns:wp="http://schemas.openxmlformats.org/drawingml/2006/wordprocessingDrawing" xmlns:w10="urn:schemas-microsoft-com:office:word" xmlns:w="http://schemas.openxmlformats.org/wordprocessingml/2006/main" xmlns:w14="http://schemas.microsoft.com/office/word/2010/wordml" xmlns:w15="http://schemas.microsoft.com/office/word/2012/wordml" xmlns:wpg="http://schemas.microsoft.com/office/word/2010/wordprocessingGroup" xmlns:wpi="http://schemas.microsoft.com/office/word/2010/wordprocessingInk" xmlns:wne="http://schemas.microsoft.com/office/word/2006/wordml" xmlns:wps="http://schemas.microsoft.com/office/word/2010/wordprocessingShape" mc:Ignorable="w14 w15 wp14">
   <w:p>
     <w:pPr>
       <w:pStyle w:val="Footer"/>
@@ -28502,7 +28228,6 @@
         <w:noProof/>
         <w:sz w:val="20"/>
         <w:szCs w:val="20"/>
-        <w:lang w:eastAsia="ko-KR"/>
       </w:rPr>
       <mc:AlternateContent>
         <mc:Choice Requires="wps">
@@ -28549,7 +28274,7 @@
             </wp:anchor>
           </w:drawing>
         </mc:Choice>
-        <mc:Fallback>
+        <mc:Fallback xmlns:w16se="http://schemas.microsoft.com/office/word/2015/wordml/symex" xmlns:w16cid="http://schemas.microsoft.com/office/word/2016/wordml/cid" xmlns:am3d="http://schemas.microsoft.com/office/drawing/2017/model3d" xmlns:aink="http://schemas.microsoft.com/office/drawing/2016/ink" xmlns:cx8="http://schemas.microsoft.com/office/drawing/2016/5/14/chartex" xmlns:cx7="http://schemas.microsoft.com/office/drawing/2016/5/13/chartex" xmlns:cx6="http://schemas.microsoft.com/office/drawing/2016/5/12/chartex" xmlns:cx5="http://schemas.microsoft.com/office/drawing/2016/5/11/chartex" xmlns:cx4="http://schemas.microsoft.com/office/drawing/2016/5/10/chartex" xmlns:cx3="http://schemas.microsoft.com/office/drawing/2016/5/9/chartex" xmlns:cx2="http://schemas.microsoft.com/office/drawing/2015/10/21/chartex" xmlns:cx1="http://schemas.microsoft.com/office/drawing/2015/9/8/chartex" xmlns:cx="http://schemas.microsoft.com/office/drawing/2014/chartex">
           <w:pict>
             <v:line w14:anchorId="086B06C4" id="Straight Connector 17" o:spid="_x0000_s1026" style="position:absolute;z-index:251658240;visibility:visible;mso-wrap-style:square;mso-wrap-distance-left:9pt;mso-wrap-distance-top:0;mso-wrap-distance-right:9pt;mso-wrap-distance-bottom:0;mso-position-horizontal:absolute;mso-position-horizontal-relative:text;mso-position-vertical:absolute;mso-position-vertical-relative:text" from="0,0" to="494.85pt,0" o:gfxdata="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" strokecolor="#278568" strokeweight="1pt">
               <v:stroke joinstyle="miter"/>
@@ -28622,7 +28347,7 @@
         <w:bCs/>
         <w:noProof/>
       </w:rPr>
-      <w:t>15</w:t>
+      <w:t>21</w:t>
     </w:r>
     <w:r>
       <w:rPr>
@@ -28648,7 +28373,7 @@
 </file>
 
 <file path=word/footnotes.xml><?xml version="1.0" encoding="utf-8"?>
-<w:footnotes xmlns:wpc="http://schemas.microsoft.com/office/word/2010/wordprocessingCanvas" xmlns:cx="http://schemas.microsoft.com/office/drawing/2014/chartex" xmlns:cx1="http://schemas.microsoft.com/office/drawing/2015/9/8/chartex" xmlns:cx2="http://schemas.microsoft.com/office/drawing/2015/10/21/chartex" xmlns:cx3="http://schemas.microsoft.com/office/drawing/2016/5/9/chartex" xmlns:cx4="http://schemas.microsoft.com/office/drawing/2016/5/10/chartex" xmlns:cx5="http://schemas.microsoft.com/office/drawing/2016/5/11/chartex" xmlns:cx6="http://schemas.microsoft.com/office/drawing/2016/5/12/chartex" xmlns:cx7="http://schemas.microsoft.com/office/drawing/2016/5/13/chartex" xmlns:cx8="http://schemas.microsoft.com/office/drawing/2016/5/14/chartex" xmlns:mc="http://schemas.openxmlformats.org/markup-compatibility/2006" xmlns:aink="http://schemas.microsoft.com/office/drawing/2016/ink" xmlns:am3d="http://schemas.microsoft.com/office/drawing/2017/model3d" xmlns:o="urn:schemas-microsoft-com:office:office" xmlns:r="http://schemas.openxmlformats.org/officeDocument/2006/relationships" xmlns:m="http://schemas.openxmlformats.org/officeDocument/2006/math" xmlns:v="urn:schemas-microsoft-com:vml" xmlns:wp14="http://schemas.microsoft.com/office/word/2010/wordprocessingDrawing" xmlns:wp="http://schemas.openxmlformats.org/drawingml/2006/wordprocessingDrawing" xmlns:w10="urn:schemas-microsoft-com:office:word" xmlns:w="http://schemas.openxmlformats.org/wordprocessingml/2006/main" xmlns:w14="http://schemas.microsoft.com/office/word/2010/wordml" xmlns:w15="http://schemas.microsoft.com/office/word/2012/wordml" xmlns:w16cid="http://schemas.microsoft.com/office/word/2016/wordml/cid" xmlns:w16se="http://schemas.microsoft.com/office/word/2015/wordml/symex" xmlns:wpg="http://schemas.microsoft.com/office/word/2010/wordprocessingGroup" xmlns:wpi="http://schemas.microsoft.com/office/word/2010/wordprocessingInk" xmlns:wne="http://schemas.microsoft.com/office/word/2006/wordml" xmlns:wps="http://schemas.microsoft.com/office/word/2010/wordprocessingShape" mc:Ignorable="w14 w15 w16se w16cid wp14">
+<w:footnotes xmlns:wpc="http://schemas.microsoft.com/office/word/2010/wordprocessingCanvas" xmlns:mc="http://schemas.openxmlformats.org/markup-compatibility/2006" xmlns:o="urn:schemas-microsoft-com:office:office" xmlns:r="http://schemas.openxmlformats.org/officeDocument/2006/relationships" xmlns:m="http://schemas.openxmlformats.org/officeDocument/2006/math" xmlns:v="urn:schemas-microsoft-com:vml" xmlns:wp14="http://schemas.microsoft.com/office/word/2010/wordprocessingDrawing" xmlns:wp="http://schemas.openxmlformats.org/drawingml/2006/wordprocessingDrawing" xmlns:w10="urn:schemas-microsoft-com:office:word" xmlns:w="http://schemas.openxmlformats.org/wordprocessingml/2006/main" xmlns:w14="http://schemas.microsoft.com/office/word/2010/wordml" xmlns:w15="http://schemas.microsoft.com/office/word/2012/wordml" xmlns:wpg="http://schemas.microsoft.com/office/word/2010/wordprocessingGroup" xmlns:wpi="http://schemas.microsoft.com/office/word/2010/wordprocessingInk" xmlns:wne="http://schemas.microsoft.com/office/word/2006/wordml" xmlns:wps="http://schemas.microsoft.com/office/word/2010/wordprocessingShape" mc:Ignorable="w14 w15 wp14">
   <w:footnote w:type="separator" w:id="-1">
     <w:p>
       <w:pPr>
@@ -28673,7 +28398,7 @@
 </file>
 
 <file path=word/header1.xml><?xml version="1.0" encoding="utf-8"?>
-<w:hdr xmlns:wpc="http://schemas.microsoft.com/office/word/2010/wordprocessingCanvas" xmlns:cx="http://schemas.microsoft.com/office/drawing/2014/chartex" xmlns:cx1="http://schemas.microsoft.com/office/drawing/2015/9/8/chartex" xmlns:cx2="http://schemas.microsoft.com/office/drawing/2015/10/21/chartex" xmlns:cx3="http://schemas.microsoft.com/office/drawing/2016/5/9/chartex" xmlns:cx4="http://schemas.microsoft.com/office/drawing/2016/5/10/chartex" xmlns:cx5="http://schemas.microsoft.com/office/drawing/2016/5/11/chartex" xmlns:cx6="http://schemas.microsoft.com/office/drawing/2016/5/12/chartex" xmlns:cx7="http://schemas.microsoft.com/office/drawing/2016/5/13/chartex" xmlns:cx8="http://schemas.microsoft.com/office/drawing/2016/5/14/chartex" xmlns:mc="http://schemas.openxmlformats.org/markup-compatibility/2006" xmlns:aink="http://schemas.microsoft.com/office/drawing/2016/ink" xmlns:am3d="http://schemas.microsoft.com/office/drawing/2017/model3d" xmlns:o="urn:schemas-microsoft-com:office:office" xmlns:r="http://schemas.openxmlformats.org/officeDocument/2006/relationships" xmlns:m="http://schemas.openxmlformats.org/officeDocument/2006/math" xmlns:v="urn:schemas-microsoft-com:vml" xmlns:wp14="http://schemas.microsoft.com/office/word/2010/wordprocessingDrawing" xmlns:wp="http://schemas.openxmlformats.org/drawingml/2006/wordprocessingDrawing" xmlns:w10="urn:schemas-microsoft-com:office:word" xmlns:w="http://schemas.openxmlformats.org/wordprocessingml/2006/main" xmlns:w14="http://schemas.microsoft.com/office/word/2010/wordml" xmlns:w15="http://schemas.microsoft.com/office/word/2012/wordml" xmlns:w16cid="http://schemas.microsoft.com/office/word/2016/wordml/cid" xmlns:w16se="http://schemas.microsoft.com/office/word/2015/wordml/symex" xmlns:wpg="http://schemas.microsoft.com/office/word/2010/wordprocessingGroup" xmlns:wpi="http://schemas.microsoft.com/office/word/2010/wordprocessingInk" xmlns:wne="http://schemas.microsoft.com/office/word/2006/wordml" xmlns:wps="http://schemas.microsoft.com/office/word/2010/wordprocessingShape" mc:Ignorable="w14 w15 w16se w16cid wp14">
+<w:hdr xmlns:wpc="http://schemas.microsoft.com/office/word/2010/wordprocessingCanvas" xmlns:mc="http://schemas.openxmlformats.org/markup-compatibility/2006" xmlns:o="urn:schemas-microsoft-com:office:office" xmlns:r="http://schemas.openxmlformats.org/officeDocument/2006/relationships" xmlns:m="http://schemas.openxmlformats.org/officeDocument/2006/math" xmlns:v="urn:schemas-microsoft-com:vml" xmlns:wp14="http://schemas.microsoft.com/office/word/2010/wordprocessingDrawing" xmlns:wp="http://schemas.openxmlformats.org/drawingml/2006/wordprocessingDrawing" xmlns:w10="urn:schemas-microsoft-com:office:word" xmlns:w="http://schemas.openxmlformats.org/wordprocessingml/2006/main" xmlns:w14="http://schemas.microsoft.com/office/word/2010/wordml" xmlns:w15="http://schemas.microsoft.com/office/word/2012/wordml" xmlns:wpg="http://schemas.microsoft.com/office/word/2010/wordprocessingGroup" xmlns:wpi="http://schemas.microsoft.com/office/word/2010/wordprocessingInk" xmlns:wne="http://schemas.microsoft.com/office/word/2006/wordml" xmlns:wps="http://schemas.microsoft.com/office/word/2010/wordprocessingShape" mc:Ignorable="w14 w15 wp14">
   <w:p>
     <w:pPr>
       <w:pStyle w:val="Header"/>
@@ -28697,7 +28422,6 @@
         <w:noProof/>
         <w:sz w:val="20"/>
         <w:szCs w:val="20"/>
-        <w:lang w:eastAsia="ko-KR"/>
       </w:rPr>
       <mc:AlternateContent>
         <mc:Choice Requires="wps">
@@ -28754,7 +28478,7 @@
             </wp:anchor>
           </w:drawing>
         </mc:Choice>
-        <mc:Fallback>
+        <mc:Fallback xmlns:w16se="http://schemas.microsoft.com/office/word/2015/wordml/symex" xmlns:w16cid="http://schemas.microsoft.com/office/word/2016/wordml/cid" xmlns:am3d="http://schemas.microsoft.com/office/drawing/2017/model3d" xmlns:aink="http://schemas.microsoft.com/office/drawing/2016/ink" xmlns:cx8="http://schemas.microsoft.com/office/drawing/2016/5/14/chartex" xmlns:cx7="http://schemas.microsoft.com/office/drawing/2016/5/13/chartex" xmlns:cx6="http://schemas.microsoft.com/office/drawing/2016/5/12/chartex" xmlns:cx5="http://schemas.microsoft.com/office/drawing/2016/5/11/chartex" xmlns:cx4="http://schemas.microsoft.com/office/drawing/2016/5/10/chartex" xmlns:cx3="http://schemas.microsoft.com/office/drawing/2016/5/9/chartex" xmlns:cx2="http://schemas.microsoft.com/office/drawing/2015/10/21/chartex" xmlns:cx1="http://schemas.microsoft.com/office/drawing/2015/9/8/chartex" xmlns:cx="http://schemas.microsoft.com/office/drawing/2014/chartex">
           <w:pict>
             <v:line w14:anchorId="6F45C7E4" id="Straight Connector 14" o:spid="_x0000_s1026" style="position:absolute;z-index:251656704;visibility:visible;mso-wrap-style:square;mso-wrap-distance-left:9pt;mso-wrap-distance-top:0;mso-wrap-distance-right:9pt;mso-wrap-distance-bottom:0;mso-position-horizontal:absolute;mso-position-horizontal-relative:text;mso-position-vertical:absolute;mso-position-vertical-relative:text" from="-1.95pt,18.3pt" to="492.9pt,18.3pt" o:gfxdata="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" strokecolor="#278568" strokeweight="1pt">
               <v:stroke joinstyle="miter"/>
@@ -28813,7 +28537,7 @@
 </file>
 
 <file path=word/header2.xml><?xml version="1.0" encoding="utf-8"?>
-<w:hdr xmlns:wpc="http://schemas.microsoft.com/office/word/2010/wordprocessingCanvas" xmlns:cx="http://schemas.microsoft.com/office/drawing/2014/chartex" xmlns:cx1="http://schemas.microsoft.com/office/drawing/2015/9/8/chartex" xmlns:cx2="http://schemas.microsoft.com/office/drawing/2015/10/21/chartex" xmlns:cx3="http://schemas.microsoft.com/office/drawing/2016/5/9/chartex" xmlns:cx4="http://schemas.microsoft.com/office/drawing/2016/5/10/chartex" xmlns:cx5="http://schemas.microsoft.com/office/drawing/2016/5/11/chartex" xmlns:cx6="http://schemas.microsoft.com/office/drawing/2016/5/12/chartex" xmlns:cx7="http://schemas.microsoft.com/office/drawing/2016/5/13/chartex" xmlns:cx8="http://schemas.microsoft.com/office/drawing/2016/5/14/chartex" xmlns:mc="http://schemas.openxmlformats.org/markup-compatibility/2006" xmlns:aink="http://schemas.microsoft.com/office/drawing/2016/ink" xmlns:am3d="http://schemas.microsoft.com/office/drawing/2017/model3d" xmlns:o="urn:schemas-microsoft-com:office:office" xmlns:r="http://schemas.openxmlformats.org/officeDocument/2006/relationships" xmlns:m="http://schemas.openxmlformats.org/officeDocument/2006/math" xmlns:v="urn:schemas-microsoft-com:vml" xmlns:wp14="http://schemas.microsoft.com/office/word/2010/wordprocessingDrawing" xmlns:wp="http://schemas.openxmlformats.org/drawingml/2006/wordprocessingDrawing" xmlns:w10="urn:schemas-microsoft-com:office:word" xmlns:w="http://schemas.openxmlformats.org/wordprocessingml/2006/main" xmlns:w14="http://schemas.microsoft.com/office/word/2010/wordml" xmlns:w15="http://schemas.microsoft.com/office/word/2012/wordml" xmlns:w16cid="http://schemas.microsoft.com/office/word/2016/wordml/cid" xmlns:w16se="http://schemas.microsoft.com/office/word/2015/wordml/symex" xmlns:wpg="http://schemas.microsoft.com/office/word/2010/wordprocessingGroup" xmlns:wpi="http://schemas.microsoft.com/office/word/2010/wordprocessingInk" xmlns:wne="http://schemas.microsoft.com/office/word/2006/wordml" xmlns:wps="http://schemas.microsoft.com/office/word/2010/wordprocessingShape" mc:Ignorable="w14 w15 w16se w16cid wp14">
+<w:hdr xmlns:wpc="http://schemas.microsoft.com/office/word/2010/wordprocessingCanvas" xmlns:mc="http://schemas.openxmlformats.org/markup-compatibility/2006" xmlns:o="urn:schemas-microsoft-com:office:office" xmlns:r="http://schemas.openxmlformats.org/officeDocument/2006/relationships" xmlns:m="http://schemas.openxmlformats.org/officeDocument/2006/math" xmlns:v="urn:schemas-microsoft-com:vml" xmlns:wp14="http://schemas.microsoft.com/office/word/2010/wordprocessingDrawing" xmlns:wp="http://schemas.openxmlformats.org/drawingml/2006/wordprocessingDrawing" xmlns:w10="urn:schemas-microsoft-com:office:word" xmlns:w="http://schemas.openxmlformats.org/wordprocessingml/2006/main" xmlns:w14="http://schemas.microsoft.com/office/word/2010/wordml" xmlns:w15="http://schemas.microsoft.com/office/word/2012/wordml" xmlns:wpg="http://schemas.microsoft.com/office/word/2010/wordprocessingGroup" xmlns:wpi="http://schemas.microsoft.com/office/word/2010/wordprocessingInk" xmlns:wne="http://schemas.microsoft.com/office/word/2006/wordml" xmlns:wps="http://schemas.microsoft.com/office/word/2010/wordprocessingShape" mc:Ignorable="w14 w15 wp14">
   <w:p>
     <w:pPr>
       <w:pStyle w:val="Header"/>
@@ -28851,7 +28575,6 @@
         <w:noProof/>
         <w:sz w:val="20"/>
         <w:szCs w:val="20"/>
-        <w:lang w:eastAsia="ko-KR"/>
       </w:rPr>
       <mc:AlternateContent>
         <mc:Choice Requires="wps">
@@ -28898,7 +28621,7 @@
             </wp:anchor>
           </w:drawing>
         </mc:Choice>
-        <mc:Fallback>
+        <mc:Fallback xmlns:w16se="http://schemas.microsoft.com/office/word/2015/wordml/symex" xmlns:w16cid="http://schemas.microsoft.com/office/word/2016/wordml/cid" xmlns:am3d="http://schemas.microsoft.com/office/drawing/2017/model3d" xmlns:aink="http://schemas.microsoft.com/office/drawing/2016/ink" xmlns:cx8="http://schemas.microsoft.com/office/drawing/2016/5/14/chartex" xmlns:cx7="http://schemas.microsoft.com/office/drawing/2016/5/13/chartex" xmlns:cx6="http://schemas.microsoft.com/office/drawing/2016/5/12/chartex" xmlns:cx5="http://schemas.microsoft.com/office/drawing/2016/5/11/chartex" xmlns:cx4="http://schemas.microsoft.com/office/drawing/2016/5/10/chartex" xmlns:cx3="http://schemas.microsoft.com/office/drawing/2016/5/9/chartex" xmlns:cx2="http://schemas.microsoft.com/office/drawing/2015/10/21/chartex" xmlns:cx1="http://schemas.microsoft.com/office/drawing/2015/9/8/chartex" xmlns:cx="http://schemas.microsoft.com/office/drawing/2014/chartex">
           <w:pict>
             <v:line w14:anchorId="56587DF3" id="Straight Connector 15" o:spid="_x0000_s1026" style="position:absolute;z-index:251656192;visibility:visible;mso-wrap-style:square;mso-wrap-distance-left:9pt;mso-wrap-distance-top:0;mso-wrap-distance-right:9pt;mso-wrap-distance-bottom:0;mso-position-horizontal:absolute;mso-position-horizontal-relative:text;mso-position-vertical:absolute;mso-position-vertical-relative:text" from="0,0" to="494.85pt,0" o:gfxdata="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" strokecolor="#278568" strokeweight="1pt">
               <v:stroke joinstyle="miter"/>
@@ -28912,7 +28635,7 @@
 </file>
 
 <file path=word/numbering.xml><?xml version="1.0" encoding="utf-8"?>
-<w:numbering xmlns:wpc="http://schemas.microsoft.com/office/word/2010/wordprocessingCanvas" xmlns:cx="http://schemas.microsoft.com/office/drawing/2014/chartex" xmlns:cx1="http://schemas.microsoft.com/office/drawing/2015/9/8/chartex" xmlns:cx2="http://schemas.microsoft.com/office/drawing/2015/10/21/chartex" xmlns:cx3="http://schemas.microsoft.com/office/drawing/2016/5/9/chartex" xmlns:cx4="http://schemas.microsoft.com/office/drawing/2016/5/10/chartex" xmlns:cx5="http://schemas.microsoft.com/office/drawing/2016/5/11/chartex" xmlns:cx6="http://schemas.microsoft.com/office/drawing/2016/5/12/chartex" xmlns:cx7="http://schemas.microsoft.com/office/drawing/2016/5/13/chartex" xmlns:cx8="http://schemas.microsoft.com/office/drawing/2016/5/14/chartex" xmlns:mc="http://schemas.openxmlformats.org/markup-compatibility/2006" xmlns:aink="http://schemas.microsoft.com/office/drawing/2016/ink" xmlns:am3d="http://schemas.microsoft.com/office/drawing/2017/model3d" xmlns:o="urn:schemas-microsoft-com:office:office" xmlns:r="http://schemas.openxmlformats.org/officeDocument/2006/relationships" xmlns:m="http://schemas.openxmlformats.org/officeDocument/2006/math" xmlns:v="urn:schemas-microsoft-com:vml" xmlns:wp14="http://schemas.microsoft.com/office/word/2010/wordprocessingDrawing" xmlns:wp="http://schemas.openxmlformats.org/drawingml/2006/wordprocessingDrawing" xmlns:w10="urn:schemas-microsoft-com:office:word" xmlns:w="http://schemas.openxmlformats.org/wordprocessingml/2006/main" xmlns:w14="http://schemas.microsoft.com/office/word/2010/wordml" xmlns:w15="http://schemas.microsoft.com/office/word/2012/wordml" xmlns:w16cid="http://schemas.microsoft.com/office/word/2016/wordml/cid" xmlns:w16se="http://schemas.microsoft.com/office/word/2015/wordml/symex" xmlns:wpg="http://schemas.microsoft.com/office/word/2010/wordprocessingGroup" xmlns:wpi="http://schemas.microsoft.com/office/word/2010/wordprocessingInk" xmlns:wne="http://schemas.microsoft.com/office/word/2006/wordml" xmlns:wps="http://schemas.microsoft.com/office/word/2010/wordprocessingShape" mc:Ignorable="w14 w15 w16se w16cid wp14">
+<w:numbering xmlns:wpc="http://schemas.microsoft.com/office/word/2010/wordprocessingCanvas" xmlns:mc="http://schemas.openxmlformats.org/markup-compatibility/2006" xmlns:o="urn:schemas-microsoft-com:office:office" xmlns:r="http://schemas.openxmlformats.org/officeDocument/2006/relationships" xmlns:m="http://schemas.openxmlformats.org/officeDocument/2006/math" xmlns:v="urn:schemas-microsoft-com:vml" xmlns:wp14="http://schemas.microsoft.com/office/word/2010/wordprocessingDrawing" xmlns:wp="http://schemas.openxmlformats.org/drawingml/2006/wordprocessingDrawing" xmlns:w10="urn:schemas-microsoft-com:office:word" xmlns:w="http://schemas.openxmlformats.org/wordprocessingml/2006/main" xmlns:w14="http://schemas.microsoft.com/office/word/2010/wordml" xmlns:w15="http://schemas.microsoft.com/office/word/2012/wordml" xmlns:wpg="http://schemas.microsoft.com/office/word/2010/wordprocessingGroup" xmlns:wpi="http://schemas.microsoft.com/office/word/2010/wordprocessingInk" xmlns:wne="http://schemas.microsoft.com/office/word/2006/wordml" xmlns:wps="http://schemas.microsoft.com/office/word/2010/wordprocessingShape" mc:Ignorable="w14 w15 wp14">
   <w:abstractNum w:abstractNumId="0" w15:restartNumberingAfterBreak="0">
     <w:nsid w:val="00000029"/>
     <w:multiLevelType w:val="hybridMultilevel"/>
@@ -32209,7 +31932,7 @@
 </file>
 
 <file path=word/styles.xml><?xml version="1.0" encoding="utf-8"?>
-<w:styles xmlns:mc="http://schemas.openxmlformats.org/markup-compatibility/2006" xmlns:r="http://schemas.openxmlformats.org/officeDocument/2006/relationships" xmlns:w="http://schemas.openxmlformats.org/wordprocessingml/2006/main" xmlns:w14="http://schemas.microsoft.com/office/word/2010/wordml" xmlns:w15="http://schemas.microsoft.com/office/word/2012/wordml" xmlns:w16cid="http://schemas.microsoft.com/office/word/2016/wordml/cid" xmlns:w16se="http://schemas.microsoft.com/office/word/2015/wordml/symex" mc:Ignorable="w14 w15 w16se w16cid">
+<w:styles xmlns:mc="http://schemas.openxmlformats.org/markup-compatibility/2006" xmlns:r="http://schemas.openxmlformats.org/officeDocument/2006/relationships" xmlns:w="http://schemas.openxmlformats.org/wordprocessingml/2006/main" xmlns:w14="http://schemas.microsoft.com/office/word/2010/wordml" xmlns:w15="http://schemas.microsoft.com/office/word/2012/wordml" mc:Ignorable="w14 w15">
   <w:docDefaults>
     <w:rPrDefault>
       <w:rPr>
@@ -32219,7 +31942,7 @@
     </w:rPrDefault>
     <w:pPrDefault/>
   </w:docDefaults>
-  <w:latentStyles w:defLockedState="0" w:defUIPriority="99" w:defSemiHidden="0" w:defUnhideWhenUsed="0" w:defQFormat="0" w:count="375">
+  <w:latentStyles w:defLockedState="0" w:defUIPriority="99" w:defSemiHidden="0" w:defUnhideWhenUsed="0" w:defQFormat="0" w:count="371">
     <w:lsdException w:name="Normal" w:uiPriority="0" w:qFormat="1"/>
     <w:lsdException w:name="heading 1" w:uiPriority="9" w:qFormat="1"/>
     <w:lsdException w:name="heading 2" w:semiHidden="1" w:uiPriority="9" w:unhideWhenUsed="1" w:qFormat="1"/>
@@ -32591,10 +32314,6 @@
     <w:lsdException w:name="List Table 5 Dark Accent 6" w:uiPriority="50"/>
     <w:lsdException w:name="List Table 6 Colorful Accent 6" w:uiPriority="51"/>
     <w:lsdException w:name="List Table 7 Colorful Accent 6" w:uiPriority="52"/>
-    <w:lsdException w:name="Mention" w:semiHidden="1" w:unhideWhenUsed="1"/>
-    <w:lsdException w:name="Smart Hyperlink" w:semiHidden="1" w:unhideWhenUsed="1"/>
-    <w:lsdException w:name="Hashtag" w:semiHidden="1" w:unhideWhenUsed="1"/>
-    <w:lsdException w:name="Unresolved Mention" w:semiHidden="1" w:unhideWhenUsed="1"/>
   </w:latentStyles>
   <w:style w:type="paragraph" w:default="1" w:styleId="Normal">
     <w:name w:val="Normal"/>
@@ -33362,7 +33081,7 @@
 </file>
 
 <file path=customXml/itemProps1.xml><?xml version="1.0" encoding="utf-8"?>
-<ds:datastoreItem xmlns:ds="http://schemas.openxmlformats.org/officeDocument/2006/customXml" ds:itemID="{0DAC4C95-8027-4698-A213-28DD32C700B9}">
+<ds:datastoreItem xmlns:ds="http://schemas.openxmlformats.org/officeDocument/2006/customXml" ds:itemID="{375AD222-A7FD-4E28-99BE-C171BA0C37EF}">
   <ds:schemaRefs>
     <ds:schemaRef ds:uri="http://schemas.openxmlformats.org/officeDocument/2006/bibliography"/>
   </ds:schemaRefs>

</xml_diff>

<commit_message>
Added changes to login SRS
</commit_message>
<xml_diff>
--- a/FYP documentation/SRS_LocAdoc_V2.docx
+++ b/FYP documentation/SRS_LocAdoc_V2.docx
@@ -7475,6 +7475,41 @@
               <w:t>.</w:t>
             </w:r>
           </w:p>
+          <w:p>
+            <w:pPr>
+              <w:pStyle w:val="ListParagraph"/>
+              <w:widowControl w:val="0"/>
+              <w:numPr>
+                <w:ilvl w:val="0"/>
+                <w:numId w:val="31"/>
+              </w:numPr>
+              <w:autoSpaceDE w:val="0"/>
+              <w:autoSpaceDN w:val="0"/>
+              <w:adjustRightInd w:val="0"/>
+              <w:spacing w:after="0" w:line="240" w:lineRule="auto"/>
+              <w:rPr>
+                <w:rFonts w:ascii="Times New Roman" w:hAnsi="Times New Roman"/>
+                <w:sz w:val="24"/>
+                <w:szCs w:val="24"/>
+              </w:rPr>
+            </w:pPr>
+            <w:r>
+              <w:rPr>
+                <w:rFonts w:ascii="Times New Roman" w:hAnsi="Times New Roman"/>
+                <w:sz w:val="24"/>
+                <w:szCs w:val="24"/>
+              </w:rPr>
+              <w:t xml:space="preserve">The login is changed to 1 user per installation. </w:t>
+            </w:r>
+            <w:r>
+              <w:rPr>
+                <w:rFonts w:ascii="Times New Roman" w:hAnsi="Times New Roman"/>
+                <w:sz w:val="24"/>
+                <w:szCs w:val="24"/>
+              </w:rPr>
+              <w:t>We assume that the documents in one devise belong to that person.</w:t>
+            </w:r>
+          </w:p>
         </w:tc>
         <w:tc>
           <w:tcPr>
@@ -10409,16 +10444,17 @@
           <w:rFonts w:asciiTheme="minorHAnsi" w:hAnsiTheme="minorHAnsi" w:cstheme="minorHAnsi"/>
         </w:rPr>
       </w:pPr>
-      <w:r>
-        <w:rPr>
+      <w:bookmarkStart w:id="30" w:name="_GoBack"/>
+      <w:r>
+        <w:rPr>
+          <w:rFonts w:asciiTheme="minorHAnsi" w:hAnsiTheme="minorHAnsi" w:cstheme="minorHAnsi"/>
           <w:noProof/>
-          <w:lang w:eastAsia="ko-KR"/>
         </w:rPr>
         <w:drawing>
           <wp:inline distT="0" distB="0" distL="0" distR="0">
-            <wp:extent cx="5526506" cy="6917659"/>
+            <wp:extent cx="5684520" cy="7115105"/>
             <wp:effectExtent l="0" t="0" r="0" b="0"/>
-            <wp:docPr id="13" name="Picture 13" descr="C:\Users\AbhiJay_PC\AppData\Local\Microsoft\Windows\INetCache\Content.Word\UseCase Diagram_V5.png"/>
+            <wp:docPr id="26" name="Picture 26"/>
             <wp:cNvGraphicFramePr>
               <a:graphicFrameLocks xmlns:a="http://schemas.openxmlformats.org/drawingml/2006/main" noChangeAspect="1"/>
             </wp:cNvGraphicFramePr>
@@ -10426,36 +10462,23 @@
               <a:graphicData uri="http://schemas.openxmlformats.org/drawingml/2006/picture">
                 <pic:pic xmlns:pic="http://schemas.openxmlformats.org/drawingml/2006/picture">
                   <pic:nvPicPr>
-                    <pic:cNvPr id="0" name="Picture 1" descr="C:\Users\AbhiJay_PC\AppData\Local\Microsoft\Windows\INetCache\Content.Word\UseCase Diagram_V5.png"/>
-                    <pic:cNvPicPr>
-                      <a:picLocks noChangeAspect="1" noChangeArrowheads="1"/>
-                    </pic:cNvPicPr>
+                    <pic:cNvPr id="26" name="Main_UseCaseDiagram.png"/>
+                    <pic:cNvPicPr/>
                   </pic:nvPicPr>
                   <pic:blipFill>
-                    <a:blip r:embed="rId14">
-                      <a:extLst>
-                        <a:ext uri="{28A0092B-C50C-407E-A947-70E740481C1C}">
-                          <a14:useLocalDpi xmlns:a14="http://schemas.microsoft.com/office/drawing/2010/main" val="0"/>
-                        </a:ext>
-                      </a:extLst>
-                    </a:blip>
-                    <a:srcRect/>
+                    <a:blip r:embed="rId14"/>
                     <a:stretch>
                       <a:fillRect/>
                     </a:stretch>
                   </pic:blipFill>
-                  <pic:spPr bwMode="auto">
+                  <pic:spPr>
                     <a:xfrm>
                       <a:off x="0" y="0"/>
-                      <a:ext cx="5530828" cy="6923068"/>
+                      <a:ext cx="5689690" cy="7121576"/>
                     </a:xfrm>
                     <a:prstGeom prst="rect">
                       <a:avLst/>
                     </a:prstGeom>
-                    <a:noFill/>
-                    <a:ln>
-                      <a:noFill/>
-                    </a:ln>
                   </pic:spPr>
                 </pic:pic>
               </a:graphicData>
@@ -10463,6 +10486,7 @@
           </wp:inline>
         </w:drawing>
       </w:r>
+      <w:bookmarkEnd w:id="30"/>
     </w:p>
     <w:p>
       <w:pPr>
@@ -10471,9 +10495,9 @@
           <w:rFonts w:cstheme="minorHAnsi"/>
         </w:rPr>
       </w:pPr>
-      <w:bookmarkStart w:id="30" w:name="page6"/>
-      <w:bookmarkStart w:id="31" w:name="_Toc490850551"/>
-      <w:bookmarkEnd w:id="30"/>
+      <w:bookmarkStart w:id="31" w:name="page6"/>
+      <w:bookmarkStart w:id="32" w:name="_Toc490850551"/>
+      <w:bookmarkEnd w:id="31"/>
       <w:r>
         <w:rPr>
           <w:rFonts w:cstheme="minorHAnsi"/>
@@ -10493,7 +10517,7 @@
         </w:rPr>
         <w:t>Sign up</w:t>
       </w:r>
-      <w:bookmarkEnd w:id="31"/>
+      <w:bookmarkEnd w:id="32"/>
     </w:p>
     <w:tbl>
       <w:tblPr>
@@ -11220,7 +11244,7 @@
                 <w:lang w:eastAsia="zh-CN"/>
               </w:rPr>
             </w:pPr>
-            <w:bookmarkStart w:id="32" w:name="_Hlk490339575"/>
+            <w:bookmarkStart w:id="33" w:name="_Hlk490339575"/>
             <w:r>
               <w:rPr>
                 <w:rFonts w:asciiTheme="minorHAnsi" w:eastAsia="SimSun" w:hAnsiTheme="minorHAnsi" w:cstheme="minorHAnsi"/>
@@ -11276,7 +11300,7 @@
           </w:p>
         </w:tc>
       </w:tr>
-      <w:bookmarkEnd w:id="32"/>
+      <w:bookmarkEnd w:id="33"/>
       <w:tr>
         <w:tc>
           <w:tcPr>
@@ -11853,12 +11877,12 @@
       <w:pPr>
         <w:pStyle w:val="Heading2"/>
       </w:pPr>
-      <w:bookmarkStart w:id="33" w:name="_Toc490850552"/>
+      <w:bookmarkStart w:id="34" w:name="_Toc490850552"/>
       <w:r>
         <w:lastRenderedPageBreak/>
         <w:t>Activity Diagram 1.0 Sign Up</w:t>
       </w:r>
-      <w:bookmarkEnd w:id="33"/>
+      <w:bookmarkEnd w:id="34"/>
     </w:p>
     <w:p>
       <w:pPr>
@@ -11929,12 +11953,12 @@
       <w:pPr>
         <w:pStyle w:val="Heading2"/>
       </w:pPr>
-      <w:bookmarkStart w:id="34" w:name="_Toc490850553"/>
+      <w:bookmarkStart w:id="35" w:name="_Toc490850553"/>
       <w:r>
         <w:lastRenderedPageBreak/>
         <w:t>Sequence Diagram 1.0 Sign Up</w:t>
       </w:r>
-      <w:bookmarkEnd w:id="34"/>
+      <w:bookmarkEnd w:id="35"/>
     </w:p>
     <w:p>
       <w:r>
@@ -11999,7 +12023,7 @@
           <w:rFonts w:cstheme="minorHAnsi"/>
         </w:rPr>
       </w:pPr>
-      <w:bookmarkStart w:id="35" w:name="_Toc490850554"/>
+      <w:bookmarkStart w:id="36" w:name="_Toc490850554"/>
       <w:r>
         <w:rPr>
           <w:rFonts w:cstheme="minorHAnsi"/>
@@ -12019,7 +12043,7 @@
         </w:rPr>
         <w:t>Login</w:t>
       </w:r>
-      <w:bookmarkEnd w:id="35"/>
+      <w:bookmarkEnd w:id="36"/>
     </w:p>
     <w:tbl>
       <w:tblPr>
@@ -13715,7 +13739,7 @@
           <w:noProof/>
         </w:rPr>
       </w:pPr>
-      <w:bookmarkStart w:id="36" w:name="_Toc490850555"/>
+      <w:bookmarkStart w:id="37" w:name="_Toc490850555"/>
       <w:r>
         <w:t>Activity Diagram 2.</w:t>
       </w:r>
@@ -13725,7 +13749,7 @@
         </w:rPr>
         <w:t>0 Login</w:t>
       </w:r>
-      <w:bookmarkEnd w:id="36"/>
+      <w:bookmarkEnd w:id="37"/>
     </w:p>
     <w:p>
       <w:r>
@@ -13840,24 +13864,19 @@
       <w:r>
         <w:rPr>
           <w:noProof/>
-          <w:lang w:eastAsia="ko-KR"/>
         </w:rPr>
         <w:drawing>
-          <wp:inline distT="0" distB="0" distL="0" distR="0" wp14:anchorId="4BBE8EC8" wp14:editId="687870F6">
-            <wp:extent cx="6108700" cy="5649595"/>
-            <wp:effectExtent l="0" t="0" r="6350" b="8255"/>
-            <wp:docPr id="38" name="Picture 38" descr="C:\Users\Admin\Desktop\Fyp\Sequence DIagram\Sequence Diagram 2.0 Log in.png"/>
-            <wp:cNvGraphicFramePr>
-              <a:graphicFrameLocks xmlns:a="http://schemas.openxmlformats.org/drawingml/2006/main" noChangeAspect="1"/>
-            </wp:cNvGraphicFramePr>
+          <wp:inline distT="0" distB="0" distL="0" distR="0" wp14:anchorId="2DCCF9C7" wp14:editId="5C04F361">
+            <wp:extent cx="6108700" cy="7099300"/>
+            <wp:effectExtent l="0" t="0" r="6350" b="6350"/>
+            <wp:docPr id="25" name="Picture 25"/>
+            <wp:cNvGraphicFramePr/>
             <a:graphic xmlns:a="http://schemas.openxmlformats.org/drawingml/2006/main">
               <a:graphicData uri="http://schemas.openxmlformats.org/drawingml/2006/picture">
                 <pic:pic xmlns:pic="http://schemas.openxmlformats.org/drawingml/2006/picture">
                   <pic:nvPicPr>
-                    <pic:cNvPr id="0" name="Picture 2" descr="C:\Users\Admin\Desktop\Fyp\Sequence DIagram\Sequence Diagram 2.0 Log in.png"/>
-                    <pic:cNvPicPr>
-                      <a:picLocks noChangeAspect="1" noChangeArrowheads="1"/>
-                    </pic:cNvPicPr>
+                    <pic:cNvPr id="18" name="Picture 18"/>
+                    <pic:cNvPicPr/>
                   </pic:nvPicPr>
                   <pic:blipFill>
                     <a:blip r:embed="rId18">
@@ -13867,23 +13886,18 @@
                         </a:ext>
                       </a:extLst>
                     </a:blip>
-                    <a:srcRect/>
                     <a:stretch>
                       <a:fillRect/>
                     </a:stretch>
                   </pic:blipFill>
-                  <pic:spPr bwMode="auto">
+                  <pic:spPr>
                     <a:xfrm>
                       <a:off x="0" y="0"/>
-                      <a:ext cx="6108700" cy="5649595"/>
+                      <a:ext cx="6108700" cy="7099300"/>
                     </a:xfrm>
                     <a:prstGeom prst="rect">
                       <a:avLst/>
                     </a:prstGeom>
-                    <a:noFill/>
-                    <a:ln>
-                      <a:noFill/>
-                    </a:ln>
                   </pic:spPr>
                 </pic:pic>
               </a:graphicData>
@@ -13894,9 +13908,6 @@
     </w:p>
     <w:p/>
     <w:p/>
-    <w:p/>
-    <w:p/>
-    <w:p/>
     <w:p>
       <w:pPr>
         <w:pStyle w:val="Heading2"/>
@@ -13904,7 +13915,7 @@
           <w:rFonts w:cstheme="minorHAnsi"/>
         </w:rPr>
       </w:pPr>
-      <w:bookmarkStart w:id="37" w:name="_Toc490850556"/>
+      <w:bookmarkStart w:id="38" w:name="_Toc490850556"/>
       <w:r>
         <w:rPr>
           <w:rFonts w:cstheme="minorHAnsi"/>
@@ -13918,7 +13929,7 @@
         </w:rPr>
         <w:t xml:space="preserve">: </w:t>
       </w:r>
-      <w:bookmarkEnd w:id="37"/>
+      <w:bookmarkEnd w:id="38"/>
       <w:r>
         <w:rPr>
           <w:rFonts w:cstheme="minorHAnsi"/>
@@ -15406,9 +15417,8 @@
       <w:pPr>
         <w:pStyle w:val="Heading2"/>
       </w:pPr>
-      <w:bookmarkStart w:id="38" w:name="_Toc490850557"/>
-      <w:r>
-        <w:lastRenderedPageBreak/>
+      <w:bookmarkStart w:id="39" w:name="_Toc490850557"/>
+      <w:r>
         <w:t xml:space="preserve">Activity Diagram 2.1 </w:t>
       </w:r>
       <w:r>
@@ -15417,7 +15427,7 @@
       <w:r>
         <w:t>Verification</w:t>
       </w:r>
-      <w:bookmarkEnd w:id="38"/>
+      <w:bookmarkEnd w:id="39"/>
     </w:p>
     <w:p>
       <w:pPr>
@@ -15472,7 +15482,7 @@
       <w:pPr>
         <w:pStyle w:val="Heading2"/>
       </w:pPr>
-      <w:bookmarkStart w:id="39" w:name="_Toc490850558"/>
+      <w:bookmarkStart w:id="40" w:name="_Toc490850558"/>
       <w:r>
         <w:lastRenderedPageBreak/>
         <w:t xml:space="preserve">Sequence Diagram 2.1 </w:t>
@@ -15483,7 +15493,7 @@
       <w:r>
         <w:t xml:space="preserve"> Verification</w:t>
       </w:r>
-      <w:bookmarkEnd w:id="39"/>
+      <w:bookmarkEnd w:id="40"/>
     </w:p>
     <w:p>
       <w:r>
@@ -15539,7 +15549,7 @@
           <w:rFonts w:cstheme="minorHAnsi"/>
         </w:rPr>
       </w:pPr>
-      <w:bookmarkStart w:id="40" w:name="_Toc490850559"/>
+      <w:bookmarkStart w:id="41" w:name="_Toc490850559"/>
       <w:r>
         <w:rPr>
           <w:rFonts w:cstheme="minorHAnsi"/>
@@ -15547,7 +15557,7 @@
         <w:lastRenderedPageBreak/>
         <w:t>Use Case 2.2 Password Recovery</w:t>
       </w:r>
-      <w:bookmarkEnd w:id="40"/>
+      <w:bookmarkEnd w:id="41"/>
     </w:p>
     <w:tbl>
       <w:tblPr>
@@ -16520,12 +16530,12 @@
       <w:pPr>
         <w:pStyle w:val="Heading2"/>
       </w:pPr>
-      <w:bookmarkStart w:id="41" w:name="_Toc490850560"/>
+      <w:bookmarkStart w:id="42" w:name="_Toc490850560"/>
       <w:r>
         <w:lastRenderedPageBreak/>
         <w:t>Activity Diagram 2.2 Password recovery</w:t>
       </w:r>
-      <w:bookmarkEnd w:id="41"/>
+      <w:bookmarkEnd w:id="42"/>
     </w:p>
     <w:p>
       <w:pPr>
@@ -16598,7 +16608,7 @@
       <w:pPr>
         <w:pStyle w:val="Heading2"/>
       </w:pPr>
-      <w:bookmarkStart w:id="42" w:name="_Toc490850561"/>
+      <w:bookmarkStart w:id="43" w:name="_Toc490850561"/>
       <w:r>
         <w:lastRenderedPageBreak/>
         <w:t>Sequence Diagra</w:t>
@@ -16606,8 +16616,6 @@
       <w:r>
         <w:t>m 2.2 Password Recovery</w:t>
       </w:r>
-      <w:bookmarkStart w:id="43" w:name="_GoBack"/>
-      <w:bookmarkEnd w:id="42"/>
       <w:bookmarkEnd w:id="43"/>
     </w:p>
     <w:p>
@@ -27441,22 +27449,20 @@
     </w:p>
     <w:sdt>
       <w:sdtPr>
+        <w:rPr>
+          <w:rFonts w:ascii="Calibri" w:hAnsi="Calibri"/>
+          <w:b w:val="0"/>
+          <w:bCs w:val="0"/>
+          <w:kern w:val="0"/>
+          <w:sz w:val="22"/>
+          <w:szCs w:val="22"/>
+        </w:rPr>
         <w:id w:val="-442685824"/>
         <w:docPartObj>
           <w:docPartGallery w:val="Bibliographies"/>
           <w:docPartUnique/>
         </w:docPartObj>
       </w:sdtPr>
-      <w:sdtEndPr>
-        <w:rPr>
-          <w:rFonts w:ascii="Calibri" w:hAnsi="Calibri"/>
-          <w:b w:val="0"/>
-          <w:bCs w:val="0"/>
-          <w:kern w:val="0"/>
-          <w:sz w:val="22"/>
-          <w:szCs w:val="22"/>
-        </w:rPr>
-      </w:sdtEndPr>
       <w:sdtContent>
         <w:p>
           <w:pPr>
@@ -28773,7 +28779,7 @@
         <w:bCs/>
         <w:noProof/>
       </w:rPr>
-      <w:t>17</w:t>
+      <w:t>4</w:t>
     </w:r>
     <w:r>
       <w:rPr>
@@ -33577,7 +33583,7 @@
 </file>
 
 <file path=customXml/itemProps1.xml><?xml version="1.0" encoding="utf-8"?>
-<ds:datastoreItem xmlns:ds="http://schemas.openxmlformats.org/officeDocument/2006/customXml" ds:itemID="{E4C51095-5087-4F5F-87AC-3544C918BF9A}">
+<ds:datastoreItem xmlns:ds="http://schemas.openxmlformats.org/officeDocument/2006/customXml" ds:itemID="{2B078972-857F-470D-AB96-6817DC4269E6}">
   <ds:schemaRefs>
     <ds:schemaRef ds:uri="http://schemas.openxmlformats.org/officeDocument/2006/bibliography"/>
   </ds:schemaRefs>

</xml_diff>